<commit_message>
Add more progress to documentation
</commit_message>
<xml_diff>
--- a/doc/Requirements/Konzept.docx
+++ b/doc/Requirements/Konzept.docx
@@ -1,607 +1,412 @@
 
 <file path=word/document.xml><?xml version="1.0" encoding="utf-8"?>
-<w:document xmlns:wpc="http://schemas.microsoft.com/office/word/2010/wordprocessingCanvas" xmlns:cx="http://schemas.microsoft.com/office/drawing/2014/chartex" xmlns:cx1="http://schemas.microsoft.com/office/drawing/2015/9/8/chartex" xmlns:cx2="http://schemas.microsoft.com/office/drawing/2015/10/21/chartex" xmlns:cx3="http://schemas.microsoft.com/office/drawing/2016/5/9/chartex" xmlns:cx4="http://schemas.microsoft.com/office/drawing/2016/5/10/chartex" xmlns:cx5="http://schemas.microsoft.com/office/drawing/2016/5/11/chartex" xmlns:cx6="http://schemas.microsoft.com/office/drawing/2016/5/12/chartex" xmlns:cx7="http://schemas.microsoft.com/office/drawing/2016/5/13/chartex" xmlns:cx8="http://schemas.microsoft.com/office/drawing/2016/5/14/chartex" xmlns:mc="http://schemas.openxmlformats.org/markup-compatibility/2006" xmlns:aink="http://schemas.microsoft.com/office/drawing/2016/ink" xmlns:am3d="http://schemas.microsoft.com/office/drawing/2017/model3d" xmlns:o="urn:schemas-microsoft-com:office:office" xmlns:oel="http://schemas.microsoft.com/office/2019/extlst" xmlns:r="http://schemas.openxmlformats.org/officeDocument/2006/relationships" xmlns:m="http://schemas.openxmlformats.org/officeDocument/2006/math" xmlns:v="urn:schemas-microsoft-com:vml" xmlns:wp14="http://schemas.microsoft.com/office/word/2010/wordprocessingDrawing" xmlns:wp="http://schemas.openxmlformats.org/drawingml/2006/wordprocessingDrawing" xmlns:w10="urn:schemas-microsoft-com:office:word" xmlns:w="http://schemas.openxmlformats.org/wordprocessingml/2006/main" xmlns:w14="http://schemas.microsoft.com/office/word/2010/wordml" xmlns:w15="http://schemas.microsoft.com/office/word/2012/wordml" xmlns:w16cex="http://schemas.microsoft.com/office/word/2018/wordml/cex" xmlns:w16cid="http://schemas.microsoft.com/office/word/2016/wordml/cid" xmlns:w16="http://schemas.microsoft.com/office/word/2018/wordml" xmlns:w16sdtdh="http://schemas.microsoft.com/office/word/2020/wordml/sdtdatahash" xmlns:w16se="http://schemas.microsoft.com/office/word/2015/wordml/symex" xmlns:wpg="http://schemas.microsoft.com/office/word/2010/wordprocessingGroup" xmlns:wpi="http://schemas.microsoft.com/office/word/2010/wordprocessingInk" xmlns:wne="http://schemas.microsoft.com/office/word/2006/wordml" xmlns:wps="http://schemas.microsoft.com/office/word/2010/wordprocessingShape" mc:Ignorable="w14 w15 w16se w16cid w16 w16cex w16sdtdh wp14">
+<w:document xmlns:wpc="http://schemas.microsoft.com/office/word/2010/wordprocessingCanvas" xmlns:cx="http://schemas.microsoft.com/office/drawing/2014/chartex" xmlns:cx1="http://schemas.microsoft.com/office/drawing/2015/9/8/chartex" xmlns:cx2="http://schemas.microsoft.com/office/drawing/2015/10/21/chartex" xmlns:cx3="http://schemas.microsoft.com/office/drawing/2016/5/9/chartex" xmlns:cx4="http://schemas.microsoft.com/office/drawing/2016/5/10/chartex" xmlns:cx5="http://schemas.microsoft.com/office/drawing/2016/5/11/chartex" xmlns:cx6="http://schemas.microsoft.com/office/drawing/2016/5/12/chartex" xmlns:cx7="http://schemas.microsoft.com/office/drawing/2016/5/13/chartex" xmlns:cx8="http://schemas.microsoft.com/office/drawing/2016/5/14/chartex" xmlns:mc="http://schemas.openxmlformats.org/markup-compatibility/2006" xmlns:aink="http://schemas.microsoft.com/office/drawing/2016/ink" xmlns:am3d="http://schemas.microsoft.com/office/drawing/2017/model3d" xmlns:o="urn:schemas-microsoft-com:office:office" xmlns:r="http://schemas.openxmlformats.org/officeDocument/2006/relationships" xmlns:m="http://schemas.openxmlformats.org/officeDocument/2006/math" xmlns:v="urn:schemas-microsoft-com:vml" xmlns:wp14="http://schemas.microsoft.com/office/word/2010/wordprocessingDrawing" xmlns:wp="http://schemas.openxmlformats.org/drawingml/2006/wordprocessingDrawing" xmlns:w10="urn:schemas-microsoft-com:office:word" xmlns:w="http://schemas.openxmlformats.org/wordprocessingml/2006/main" xmlns:w14="http://schemas.microsoft.com/office/word/2010/wordml" xmlns:w15="http://schemas.microsoft.com/office/word/2012/wordml" xmlns:w16cex="http://schemas.microsoft.com/office/word/2018/wordml/cex" xmlns:w16cid="http://schemas.microsoft.com/office/word/2016/wordml/cid" xmlns:w16="http://schemas.microsoft.com/office/word/2018/wordml" xmlns:w16sdtdh="http://schemas.microsoft.com/office/word/2020/wordml/sdtdatahash" xmlns:w16se="http://schemas.microsoft.com/office/word/2015/wordml/symex" xmlns:wpg="http://schemas.microsoft.com/office/word/2010/wordprocessingGroup" xmlns:wpi="http://schemas.microsoft.com/office/word/2010/wordprocessingInk" xmlns:wne="http://schemas.microsoft.com/office/word/2006/wordml" xmlns:wps="http://schemas.microsoft.com/office/word/2010/wordprocessingShape" mc:Ignorable="w14 w15 w16se w16cid w16 w16cex w16sdtdh wp14">
   <w:body>
-    <w:tbl>
-      <w:tblPr>
-        <w:tblStyle w:val="Tabellenraster"/>
-        <w:tblpPr w:leftFromText="180" w:rightFromText="180" w:horzAnchor="margin" w:tblpY="750"/>
-        <w:tblW w:w="9139" w:type="dxa"/>
-        <w:tblLook w:val="04A0" w:firstRow="1" w:lastRow="0" w:firstColumn="1" w:lastColumn="0" w:noHBand="0" w:noVBand="1"/>
-      </w:tblPr>
-      <w:tblGrid>
-        <w:gridCol w:w="4566"/>
-        <w:gridCol w:w="4573"/>
-      </w:tblGrid>
-      <w:tr>
-        <w:trPr>
-          <w:trHeight w:val="425"/>
-        </w:trPr>
-        <w:tc>
-          <w:tcPr>
-            <w:tcW w:w="4566" w:type="dxa"/>
-          </w:tcPr>
-          <w:p>
-            <w:pPr>
-              <w:rPr>
-                <w:b/>
-                <w:bCs/>
-              </w:rPr>
-            </w:pPr>
-            <w:r>
-              <w:rPr>
-                <w:b/>
-                <w:bCs/>
-              </w:rPr>
-              <w:t>Zu behandelnder Punkt</w:t>
-            </w:r>
-          </w:p>
-        </w:tc>
-        <w:tc>
-          <w:tcPr>
-            <w:tcW w:w="4573" w:type="dxa"/>
-          </w:tcPr>
-          <w:p>
-            <w:pPr>
-              <w:rPr>
-                <w:b/>
-                <w:bCs/>
-              </w:rPr>
-            </w:pPr>
-            <w:r>
-              <w:rPr>
-                <w:b/>
-                <w:bCs/>
-              </w:rPr>
-              <w:t>Kommentar</w:t>
-            </w:r>
-          </w:p>
-        </w:tc>
-      </w:tr>
-      <w:tr>
-        <w:trPr>
-          <w:trHeight w:val="811"/>
-        </w:trPr>
-        <w:tc>
-          <w:tcPr>
-            <w:tcW w:w="4566" w:type="dxa"/>
-          </w:tcPr>
-          <w:p>
-            <w:r>
-              <w:t>Sinn der App</w:t>
-            </w:r>
-          </w:p>
-        </w:tc>
-        <w:tc>
-          <w:tcPr>
-            <w:tcW w:w="4573" w:type="dxa"/>
-          </w:tcPr>
-          <w:p>
-            <w:r>
-              <w:t>Die App soll den Benutzern helfen, im Alltag die besseren Entscheidungen zu treffen, was das Essen anbelangt. Sie hilft darzustellen, wie gesund welche Gerichte, Früchte und Gemüse sind, damit hat der Benutzer eine grosse Übersicht über alle möglichen Alternativen.</w:t>
-            </w:r>
-          </w:p>
-        </w:tc>
-      </w:tr>
-      <w:tr>
-        <w:trPr>
-          <w:trHeight w:val="821"/>
-        </w:trPr>
-        <w:tc>
-          <w:tcPr>
-            <w:tcW w:w="4566" w:type="dxa"/>
-          </w:tcPr>
-          <w:p>
-            <w:r>
-              <w:t>Zielgruppe</w:t>
-            </w:r>
-          </w:p>
-        </w:tc>
-        <w:tc>
-          <w:tcPr>
-            <w:tcW w:w="4573" w:type="dxa"/>
-          </w:tcPr>
-          <w:p>
-            <w:r>
-              <w:t>Die Zielgruppe ist zwischen 16-25 Jahren. Das Design der App wird eher Spielemässig dargestellt.</w:t>
-            </w:r>
-          </w:p>
-        </w:tc>
-      </w:tr>
-      <w:tr>
-        <w:trPr>
-          <w:trHeight w:val="821"/>
-        </w:trPr>
-        <w:tc>
-          <w:tcPr>
-            <w:tcW w:w="4566" w:type="dxa"/>
-          </w:tcPr>
-          <w:p>
-            <w:r>
-              <w:t>Anforderungen</w:t>
-            </w:r>
-          </w:p>
-        </w:tc>
-        <w:tc>
-          <w:tcPr>
-            <w:tcW w:w="4573" w:type="dxa"/>
-          </w:tcPr>
-          <w:p>
-            <w:r>
-              <w:t>Die App soll:</w:t>
-            </w:r>
-          </w:p>
-          <w:p>
-            <w:pPr>
-              <w:pStyle w:val="Listenabsatz"/>
-              <w:numPr>
-                <w:ilvl w:val="0"/>
-                <w:numId w:val="2"/>
-              </w:numPr>
-            </w:pPr>
-            <w:r>
-              <w:t>verschiedene Nahrungsmittel darstellen und deren «Eigenschaften».</w:t>
-            </w:r>
-          </w:p>
-          <w:p>
-            <w:pPr>
-              <w:pStyle w:val="Listenabsatz"/>
-              <w:numPr>
-                <w:ilvl w:val="0"/>
-                <w:numId w:val="2"/>
-              </w:numPr>
-            </w:pPr>
-            <w:r>
-              <w:t>i</w:t>
-            </w:r>
-            <w:r>
-              <w:t>n der Lage sein das JSON zu lesen und die darin geschriebenen Werte zu verarbeiten.</w:t>
-            </w:r>
-          </w:p>
-          <w:p>
-            <w:pPr>
-              <w:pStyle w:val="Listenabsatz"/>
-              <w:numPr>
-                <w:ilvl w:val="0"/>
-                <w:numId w:val="2"/>
-              </w:numPr>
-            </w:pPr>
-            <w:r>
-              <w:t>Auf verschiedenen Betriebssystemen laufen können (Hybrid).</w:t>
-            </w:r>
-          </w:p>
-          <w:p>
-            <w:pPr>
-              <w:pStyle w:val="Listenabsatz"/>
-              <w:numPr>
-                <w:ilvl w:val="0"/>
-                <w:numId w:val="2"/>
-              </w:numPr>
-            </w:pPr>
-          </w:p>
-        </w:tc>
-      </w:tr>
-      <w:tr>
-        <w:trPr>
-          <w:trHeight w:val="1131"/>
-        </w:trPr>
-        <w:tc>
-          <w:tcPr>
-            <w:tcW w:w="4566" w:type="dxa"/>
-          </w:tcPr>
-          <w:p>
-            <w:r>
-              <w:t>Mockups</w:t>
-            </w:r>
-          </w:p>
-        </w:tc>
-        <w:tc>
-          <w:tcPr>
-            <w:tcW w:w="4573" w:type="dxa"/>
-          </w:tcPr>
-          <w:p>
-            <w:r>
-              <w:t>Mockup wird erstellt mit Hilfe von Adobe XD</w:t>
-            </w:r>
-          </w:p>
-        </w:tc>
-      </w:tr>
-      <w:tr>
-        <w:trPr>
-          <w:trHeight w:val="1162"/>
-        </w:trPr>
-        <w:tc>
-          <w:tcPr>
-            <w:tcW w:w="4566" w:type="dxa"/>
-          </w:tcPr>
-          <w:p>
-            <w:r>
-              <w:t>Funktionen der App</w:t>
-            </w:r>
-          </w:p>
-        </w:tc>
-        <w:tc>
-          <w:tcPr>
-            <w:tcW w:w="4573" w:type="dxa"/>
-          </w:tcPr>
-          <w:p>
-            <w:pPr>
-              <w:pStyle w:val="Listenabsatz"/>
-              <w:numPr>
-                <w:ilvl w:val="0"/>
-                <w:numId w:val="2"/>
-              </w:numPr>
-            </w:pPr>
-            <w:r>
-              <w:t>App muss starten können</w:t>
-            </w:r>
-          </w:p>
-          <w:p>
-            <w:pPr>
-              <w:pStyle w:val="Listenabsatz"/>
-              <w:numPr>
-                <w:ilvl w:val="0"/>
-                <w:numId w:val="2"/>
-              </w:numPr>
-            </w:pPr>
-            <w:r>
-              <w:t>Kategorie «</w:t>
-            </w:r>
-            <w:proofErr w:type="spellStart"/>
-            <w:r>
-              <w:t>Fruits</w:t>
-            </w:r>
-            <w:proofErr w:type="spellEnd"/>
-            <w:r>
-              <w:t>» soll anklickbar sein</w:t>
-            </w:r>
-          </w:p>
-          <w:p>
-            <w:pPr>
-              <w:pStyle w:val="Listenabsatz"/>
-              <w:numPr>
-                <w:ilvl w:val="0"/>
-                <w:numId w:val="2"/>
-              </w:numPr>
-            </w:pPr>
-            <w:r>
-              <w:t>Kategorie «</w:t>
-            </w:r>
-            <w:proofErr w:type="spellStart"/>
-            <w:r>
-              <w:t>Vegetables</w:t>
-            </w:r>
-            <w:proofErr w:type="spellEnd"/>
-            <w:r>
-              <w:t>» soll anklickbar sein</w:t>
-            </w:r>
-          </w:p>
-          <w:p>
-            <w:pPr>
-              <w:pStyle w:val="Listenabsatz"/>
-              <w:numPr>
-                <w:ilvl w:val="0"/>
-                <w:numId w:val="2"/>
-              </w:numPr>
-            </w:pPr>
-            <w:r>
-              <w:t>Kategorie «</w:t>
-            </w:r>
-            <w:proofErr w:type="spellStart"/>
-            <w:r>
-              <w:t>Dishes</w:t>
-            </w:r>
-            <w:proofErr w:type="spellEnd"/>
-            <w:r>
-              <w:t>» soll anklickbar sein</w:t>
-            </w:r>
-          </w:p>
-          <w:p>
-            <w:pPr>
-              <w:pStyle w:val="Listenabsatz"/>
-              <w:numPr>
-                <w:ilvl w:val="0"/>
-                <w:numId w:val="2"/>
-              </w:numPr>
-            </w:pPr>
-            <w:r>
-              <w:t>Verschiedene Früchte sollen anklickbar sein</w:t>
-            </w:r>
-          </w:p>
-          <w:p>
-            <w:pPr>
-              <w:pStyle w:val="Listenabsatz"/>
-              <w:numPr>
-                <w:ilvl w:val="0"/>
-                <w:numId w:val="2"/>
-              </w:numPr>
-            </w:pPr>
-            <w:r>
-              <w:t xml:space="preserve">Verschiedenes Gemüse </w:t>
-            </w:r>
-            <w:r>
-              <w:t>soll anklickbar sein</w:t>
-            </w:r>
-          </w:p>
-          <w:p>
-            <w:pPr>
-              <w:pStyle w:val="Listenabsatz"/>
-              <w:numPr>
-                <w:ilvl w:val="0"/>
-                <w:numId w:val="2"/>
-              </w:numPr>
-            </w:pPr>
-            <w:r>
-              <w:t>Verschiedene Gericht</w:t>
-            </w:r>
-            <w:r>
-              <w:t>e sollen anklickbar sein</w:t>
-            </w:r>
-          </w:p>
-          <w:p>
-            <w:pPr>
-              <w:pStyle w:val="Listenabsatz"/>
-              <w:numPr>
-                <w:ilvl w:val="0"/>
-                <w:numId w:val="2"/>
-              </w:numPr>
-            </w:pPr>
-            <w:r>
-              <w:t>Korrekte Daten werden wiedergegeben bei ausgewählter Frucht</w:t>
-            </w:r>
-          </w:p>
-          <w:p>
-            <w:pPr>
-              <w:pStyle w:val="Listenabsatz"/>
-              <w:numPr>
-                <w:ilvl w:val="0"/>
-                <w:numId w:val="2"/>
-              </w:numPr>
-            </w:pPr>
-            <w:r>
-              <w:t>Korrekte Daten werden wiedergegeben bei ausgewählte</w:t>
-            </w:r>
-            <w:r>
-              <w:t>m</w:t>
-            </w:r>
-            <w:r>
-              <w:t xml:space="preserve"> </w:t>
-            </w:r>
-            <w:r>
-              <w:t>Gemüse</w:t>
-            </w:r>
-          </w:p>
-          <w:p>
-            <w:pPr>
-              <w:pStyle w:val="Listenabsatz"/>
-              <w:numPr>
-                <w:ilvl w:val="0"/>
-                <w:numId w:val="2"/>
-              </w:numPr>
-            </w:pPr>
-            <w:r>
-              <w:t xml:space="preserve">Korrekte Daten werden wiedergegeben </w:t>
-            </w:r>
-            <w:r>
-              <w:t>bei ausgewähltem Gericht</w:t>
-            </w:r>
-          </w:p>
-        </w:tc>
-      </w:tr>
-      <w:tr>
-        <w:trPr>
-          <w:trHeight w:val="1790"/>
-        </w:trPr>
-        <w:tc>
-          <w:tcPr>
-            <w:tcW w:w="4566" w:type="dxa"/>
-          </w:tcPr>
-          <w:p>
-            <w:r>
-              <w:lastRenderedPageBreak/>
-              <w:t>Architektur</w:t>
-            </w:r>
-          </w:p>
-        </w:tc>
-        <w:tc>
-          <w:tcPr>
-            <w:tcW w:w="4573" w:type="dxa"/>
-          </w:tcPr>
-          <w:p>
-            <w:r>
-              <w:t>/</w:t>
-            </w:r>
-          </w:p>
-        </w:tc>
-      </w:tr>
-      <w:tr>
-        <w:trPr>
-          <w:trHeight w:val="1469"/>
-        </w:trPr>
-        <w:tc>
-          <w:tcPr>
-            <w:tcW w:w="4566" w:type="dxa"/>
-          </w:tcPr>
-          <w:p>
-            <w:r>
-              <w:t>Verwendete Technologien</w:t>
-            </w:r>
-          </w:p>
-        </w:tc>
-        <w:tc>
-          <w:tcPr>
-            <w:tcW w:w="4573" w:type="dxa"/>
-          </w:tcPr>
-          <w:p>
-            <w:r>
-              <w:t>Framework: Ionic</w:t>
-            </w:r>
-            <w:r>
-              <w:br/>
-              <w:t>Grund: Eignet sich gut, um schnell ein stabiles Fundament einer App aufzubauen. Ausserdem wird die App auf Hybrid sein.</w:t>
-            </w:r>
-          </w:p>
-          <w:p/>
-          <w:p>
-            <w:r>
-              <w:t>Framework: Angular</w:t>
-            </w:r>
-          </w:p>
-          <w:p>
-            <w:r>
-              <w:t>Grund: Weltweit gebraucht, viel Supportmöglichkeiten im Internet &amp; hat sich bewährt über die Jahre.</w:t>
-            </w:r>
-          </w:p>
-          <w:p/>
-          <w:p>
-            <w:r>
-              <w:t xml:space="preserve">Sprachen: </w:t>
-            </w:r>
-            <w:proofErr w:type="spellStart"/>
-            <w:r>
-              <w:t>Typescript</w:t>
-            </w:r>
-            <w:proofErr w:type="spellEnd"/>
-            <w:r>
-              <w:t xml:space="preserve"> (Erweiterung von JavaScript)</w:t>
-            </w:r>
-          </w:p>
-          <w:p>
-            <w:r>
-              <w:t xml:space="preserve">Front-End: CSS </w:t>
-            </w:r>
-            <w:r>
-              <w:t>(Erweiterung: SCSS)</w:t>
-            </w:r>
-            <w:r>
-              <w:t xml:space="preserve"> &amp; HTML</w:t>
-            </w:r>
-          </w:p>
-        </w:tc>
-      </w:tr>
-      <w:tr>
-        <w:trPr>
-          <w:trHeight w:val="1805"/>
-        </w:trPr>
-        <w:tc>
-          <w:tcPr>
-            <w:tcW w:w="4566" w:type="dxa"/>
-          </w:tcPr>
-          <w:p>
-            <w:r>
-              <w:t>Diagramme</w:t>
-            </w:r>
-          </w:p>
-        </w:tc>
-        <w:tc>
-          <w:tcPr>
-            <w:tcW w:w="4573" w:type="dxa"/>
-          </w:tcPr>
-          <w:p>
-            <w:r>
-              <w:t>Es sollen mindestens zwei sinnvolle Diagramme erstellt werden. Dabei müssen mindestens zwei verschiedene Diagrammarten benutzt werden.</w:t>
-            </w:r>
-          </w:p>
-          <w:p>
-            <w:r>
-              <w:t>Wie die Diagramme erstellt werden und um was für Diagrammarten es sich handelt ist dem Teilnehmer überlassen.</w:t>
-            </w:r>
-          </w:p>
-          <w:p>
-            <w:r>
-              <w:t>Dabei muss ebenfalls auf die richtige Notation geachtet werden.</w:t>
-            </w:r>
-          </w:p>
-        </w:tc>
-      </w:tr>
-      <w:tr>
-        <w:trPr>
-          <w:trHeight w:val="3447"/>
-        </w:trPr>
-        <w:tc>
-          <w:tcPr>
-            <w:tcW w:w="4566" w:type="dxa"/>
-          </w:tcPr>
-          <w:p>
-            <w:r>
-              <w:t>Testkonzept</w:t>
-            </w:r>
-          </w:p>
-        </w:tc>
-        <w:tc>
-          <w:tcPr>
-            <w:tcW w:w="4573" w:type="dxa"/>
-          </w:tcPr>
-          <w:p>
-            <w:r>
-              <w:t xml:space="preserve">Im Testkonzept werden die Tests für die fertige App definiert. </w:t>
-            </w:r>
-            <w:r>
-              <w:br/>
-              <w:t>Darin muss jeder Anwendungsfall mit einem aussagekräftigen Testfall abgedeckt werden.</w:t>
-            </w:r>
-          </w:p>
-          <w:p>
-            <w:r>
-              <w:t>Für jeden Testfall müssen folgende Dinge angegeben werden:</w:t>
-            </w:r>
-          </w:p>
-          <w:p>
-            <w:pPr>
-              <w:pStyle w:val="Listenabsatz"/>
-              <w:numPr>
-                <w:ilvl w:val="0"/>
-                <w:numId w:val="1"/>
-              </w:numPr>
-            </w:pPr>
-            <w:r>
-              <w:t>Identifikation</w:t>
-            </w:r>
-          </w:p>
-          <w:p>
-            <w:pPr>
-              <w:pStyle w:val="Listenabsatz"/>
-              <w:numPr>
-                <w:ilvl w:val="0"/>
-                <w:numId w:val="1"/>
-              </w:numPr>
-            </w:pPr>
-            <w:r>
-              <w:t>Vorbedingungen</w:t>
-            </w:r>
-          </w:p>
-          <w:p>
-            <w:pPr>
-              <w:pStyle w:val="Listenabsatz"/>
-              <w:numPr>
-                <w:ilvl w:val="0"/>
-                <w:numId w:val="1"/>
-              </w:numPr>
-            </w:pPr>
-            <w:r>
-              <w:t>Vorgehen beim Test (Schritt für Schritt)</w:t>
-            </w:r>
-          </w:p>
-          <w:p>
-            <w:pPr>
-              <w:pStyle w:val="Listenabsatz"/>
-              <w:numPr>
-                <w:ilvl w:val="0"/>
-                <w:numId w:val="1"/>
-              </w:numPr>
-            </w:pPr>
-            <w:r>
-              <w:t>Erwartetes Resultat</w:t>
-            </w:r>
-          </w:p>
-        </w:tc>
-      </w:tr>
-    </w:tbl>
+    <w:p>
+      <w:pPr>
+        <w:pStyle w:val="Titel"/>
+      </w:pPr>
+      <w:r>
+        <w:t>Zu behandelnder Punkt</w:t>
+      </w:r>
+    </w:p>
     <w:p>
       <w:pPr>
         <w:pStyle w:val="berschrift1"/>
       </w:pPr>
-    </w:p>
+      <w:r>
+        <w:t>Sinn der App</w:t>
+      </w:r>
+    </w:p>
+    <w:p>
+      <w:r>
+        <w:t>Die App soll den Benutzern helfen, im Alltag die besseren Entscheidungen zu treffen, was das Essen anbelangt. Sie hilft darzustellen, wie gesund welche Gerichte, Früchte und Gemüse sind, damit hat der Benutzer eine grosse Übersicht über alle möglichen Alternativen.</w:t>
+      </w:r>
+    </w:p>
+    <w:p/>
+    <w:p>
+      <w:pPr>
+        <w:pStyle w:val="berschrift1"/>
+      </w:pPr>
+      <w:r>
+        <w:t>Zielgruppe</w:t>
+      </w:r>
+    </w:p>
+    <w:p>
+      <w:r>
+        <w:t>Die Zielgruppe ist zwischen 16-25 Jahren. Das Design der App wird eher Spielemässig dargestellt.</w:t>
+      </w:r>
+    </w:p>
+    <w:p/>
+    <w:p>
+      <w:pPr>
+        <w:pStyle w:val="berschrift1"/>
+      </w:pPr>
+      <w:r>
+        <w:t>Anforderungen</w:t>
+      </w:r>
+    </w:p>
+    <w:p>
+      <w:r>
+        <w:t>Die App soll:</w:t>
+      </w:r>
+    </w:p>
+    <w:p>
+      <w:pPr>
+        <w:pStyle w:val="Listenabsatz"/>
+        <w:numPr>
+          <w:ilvl w:val="0"/>
+          <w:numId w:val="2"/>
+        </w:numPr>
+      </w:pPr>
+      <w:r>
+        <w:t>verschiedene Nahrungsmittel darstellen und deren «Eigenschaften».</w:t>
+      </w:r>
+    </w:p>
+    <w:p>
+      <w:pPr>
+        <w:pStyle w:val="Listenabsatz"/>
+        <w:numPr>
+          <w:ilvl w:val="0"/>
+          <w:numId w:val="2"/>
+        </w:numPr>
+      </w:pPr>
+      <w:r>
+        <w:t>in der Lage sein das JSON zu lesen und die darin geschriebenen Werte zu verarbeiten.</w:t>
+      </w:r>
+    </w:p>
+    <w:p>
+      <w:pPr>
+        <w:pStyle w:val="Listenabsatz"/>
+        <w:numPr>
+          <w:ilvl w:val="0"/>
+          <w:numId w:val="2"/>
+        </w:numPr>
+      </w:pPr>
+      <w:r>
+        <w:t>Auf verschiedenen Betriebssystemen laufen können (Hybrid).</w:t>
+      </w:r>
+    </w:p>
+    <w:p>
+      <w:pPr>
+        <w:pStyle w:val="Listenabsatz"/>
+        <w:numPr>
+          <w:ilvl w:val="0"/>
+          <w:numId w:val="2"/>
+        </w:numPr>
+      </w:pPr>
+      <w:proofErr w:type="spellStart"/>
+      <w:r>
+        <w:t>Adw</w:t>
+      </w:r>
+      <w:proofErr w:type="spellEnd"/>
+    </w:p>
+    <w:p>
+      <w:pPr>
+        <w:pStyle w:val="berschrift1"/>
+      </w:pPr>
+      <w:r>
+        <w:t>Mockups</w:t>
+      </w:r>
+    </w:p>
+    <w:p>
+      <w:r>
+        <w:t>Mockup wird erstellt mit Hilfe von Adobe XD</w:t>
+      </w:r>
+    </w:p>
+    <w:p/>
+    <w:p>
+      <w:pPr>
+        <w:pStyle w:val="berschrift1"/>
+      </w:pPr>
+      <w:r>
+        <w:t>Funktionalität der App</w:t>
+      </w:r>
+    </w:p>
+    <w:p>
+      <w:pPr>
+        <w:pStyle w:val="Listenabsatz"/>
+        <w:numPr>
+          <w:ilvl w:val="0"/>
+          <w:numId w:val="2"/>
+        </w:numPr>
+      </w:pPr>
+      <w:r>
+        <w:t>App muss starten können</w:t>
+      </w:r>
+    </w:p>
+    <w:p>
+      <w:pPr>
+        <w:pStyle w:val="Listenabsatz"/>
+        <w:numPr>
+          <w:ilvl w:val="0"/>
+          <w:numId w:val="2"/>
+        </w:numPr>
+      </w:pPr>
+      <w:r>
+        <w:t>Kategorie «</w:t>
+      </w:r>
+      <w:proofErr w:type="spellStart"/>
+      <w:r>
+        <w:t>Fruits</w:t>
+      </w:r>
+      <w:proofErr w:type="spellEnd"/>
+      <w:r>
+        <w:t>» soll anklickbar sein</w:t>
+      </w:r>
+    </w:p>
+    <w:p>
+      <w:pPr>
+        <w:pStyle w:val="Listenabsatz"/>
+        <w:numPr>
+          <w:ilvl w:val="0"/>
+          <w:numId w:val="2"/>
+        </w:numPr>
+      </w:pPr>
+      <w:r>
+        <w:t>Kategorie «</w:t>
+      </w:r>
+      <w:proofErr w:type="spellStart"/>
+      <w:r>
+        <w:t>Vegetables</w:t>
+      </w:r>
+      <w:proofErr w:type="spellEnd"/>
+      <w:r>
+        <w:t>» soll anklickbar sein</w:t>
+      </w:r>
+    </w:p>
+    <w:p>
+      <w:pPr>
+        <w:pStyle w:val="Listenabsatz"/>
+        <w:numPr>
+          <w:ilvl w:val="0"/>
+          <w:numId w:val="2"/>
+        </w:numPr>
+      </w:pPr>
+      <w:r>
+        <w:t>Kategorie «</w:t>
+      </w:r>
+      <w:proofErr w:type="spellStart"/>
+      <w:r>
+        <w:t>Dishes</w:t>
+      </w:r>
+      <w:proofErr w:type="spellEnd"/>
+      <w:r>
+        <w:t>» soll anklickbar sein</w:t>
+      </w:r>
+    </w:p>
+    <w:p>
+      <w:pPr>
+        <w:pStyle w:val="Listenabsatz"/>
+        <w:numPr>
+          <w:ilvl w:val="0"/>
+          <w:numId w:val="2"/>
+        </w:numPr>
+      </w:pPr>
+      <w:r>
+        <w:t>Verschiedene Früchte sollen anklickbar sein</w:t>
+      </w:r>
+    </w:p>
+    <w:p>
+      <w:pPr>
+        <w:pStyle w:val="Listenabsatz"/>
+        <w:numPr>
+          <w:ilvl w:val="0"/>
+          <w:numId w:val="2"/>
+        </w:numPr>
+      </w:pPr>
+      <w:r>
+        <w:t>Verschiedenes Gemüse soll anklickbar sein</w:t>
+      </w:r>
+    </w:p>
+    <w:p>
+      <w:pPr>
+        <w:pStyle w:val="Listenabsatz"/>
+        <w:numPr>
+          <w:ilvl w:val="0"/>
+          <w:numId w:val="2"/>
+        </w:numPr>
+      </w:pPr>
+      <w:r>
+        <w:t>Verschiedene Gerichte sollen anklickbar sein</w:t>
+      </w:r>
+    </w:p>
+    <w:p>
+      <w:pPr>
+        <w:pStyle w:val="Listenabsatz"/>
+        <w:numPr>
+          <w:ilvl w:val="0"/>
+          <w:numId w:val="2"/>
+        </w:numPr>
+      </w:pPr>
+      <w:r>
+        <w:t>Korrekte Daten werden wiedergegeben bei ausgewählter Frucht</w:t>
+      </w:r>
+    </w:p>
+    <w:p>
+      <w:pPr>
+        <w:pStyle w:val="Listenabsatz"/>
+        <w:numPr>
+          <w:ilvl w:val="0"/>
+          <w:numId w:val="2"/>
+        </w:numPr>
+      </w:pPr>
+      <w:r>
+        <w:t>Korrekte Daten werden wiedergegeben bei ausgewähltem Gemüse</w:t>
+      </w:r>
+    </w:p>
+    <w:p/>
+    <w:p>
+      <w:pPr>
+        <w:pStyle w:val="berschrift1"/>
+      </w:pPr>
+      <w:r>
+        <w:t>Architektur</w:t>
+      </w:r>
+    </w:p>
+    <w:p>
+      <w:r>
+        <w:t>/</w:t>
+      </w:r>
+    </w:p>
+    <w:p/>
+    <w:p>
+      <w:pPr>
+        <w:spacing w:after="160" w:line="259" w:lineRule="auto"/>
+        <w:rPr>
+          <w:rFonts w:asciiTheme="majorHAnsi" w:eastAsiaTheme="majorEastAsia" w:hAnsiTheme="majorHAnsi" w:cstheme="majorBidi"/>
+          <w:color w:val="2F5496" w:themeColor="accent1" w:themeShade="BF"/>
+          <w:sz w:val="32"/>
+          <w:szCs w:val="32"/>
+        </w:rPr>
+      </w:pPr>
+      <w:r>
+        <w:br w:type="page"/>
+      </w:r>
+    </w:p>
+    <w:p>
+      <w:pPr>
+        <w:pStyle w:val="berschrift1"/>
+      </w:pPr>
+      <w:r>
+        <w:lastRenderedPageBreak/>
+        <w:t>Verwendete Technologien</w:t>
+      </w:r>
+    </w:p>
+    <w:p>
+      <w:r>
+        <w:t>Framework: Ionic</w:t>
+      </w:r>
+      <w:r>
+        <w:br/>
+        <w:t>Grund: Eignet sich gut, um schnell ein stabiles Fundament einer App aufzubauen. Ausserdem wird die App auf Hybrid sein.</w:t>
+      </w:r>
+    </w:p>
+    <w:p/>
+    <w:p>
+      <w:r>
+        <w:t>Framework: Angular</w:t>
+      </w:r>
+    </w:p>
+    <w:p>
+      <w:r>
+        <w:t>Grund: Weltweit gebraucht, viel Supportmöglichkeiten im Internet &amp; hat sich bewährt über die Jahre.</w:t>
+      </w:r>
+    </w:p>
+    <w:p/>
+    <w:p>
+      <w:r>
+        <w:t xml:space="preserve">Sprachen: </w:t>
+      </w:r>
+      <w:proofErr w:type="spellStart"/>
+      <w:r>
+        <w:t>Typescript</w:t>
+      </w:r>
+      <w:proofErr w:type="spellEnd"/>
+      <w:r>
+        <w:t xml:space="preserve"> (Erweiterung von JavaScript)</w:t>
+      </w:r>
+    </w:p>
+    <w:p/>
+    <w:p/>
+    <w:p/>
+    <w:p>
+      <w:pPr>
+        <w:pStyle w:val="berschrift1"/>
+      </w:pPr>
+      <w:r>
+        <w:t>Testkonzept</w:t>
+      </w:r>
+    </w:p>
+    <w:p>
+      <w:r>
+        <w:t xml:space="preserve">Im Testkonzept werden die Tests für die fertige App definiert. </w:t>
+      </w:r>
+      <w:r>
+        <w:br/>
+        <w:t>Darin muss jeder Anwendungsfall mit einem aussagekräftigen Testfall abgedeckt werden.</w:t>
+      </w:r>
+    </w:p>
+    <w:p>
+      <w:r>
+        <w:t>Für jeden Testfall müssen folgende Dinge angegeben werden:</w:t>
+      </w:r>
+    </w:p>
+    <w:p>
+      <w:pPr>
+        <w:pStyle w:val="Listenabsatz"/>
+        <w:numPr>
+          <w:ilvl w:val="0"/>
+          <w:numId w:val="1"/>
+        </w:numPr>
+      </w:pPr>
+      <w:r>
+        <w:t>Identifikation</w:t>
+      </w:r>
+    </w:p>
+    <w:p>
+      <w:pPr>
+        <w:pStyle w:val="Listenabsatz"/>
+        <w:numPr>
+          <w:ilvl w:val="0"/>
+          <w:numId w:val="1"/>
+        </w:numPr>
+      </w:pPr>
+      <w:r>
+        <w:t>Vorbedingungen</w:t>
+      </w:r>
+    </w:p>
+    <w:p>
+      <w:pPr>
+        <w:pStyle w:val="Listenabsatz"/>
+        <w:numPr>
+          <w:ilvl w:val="0"/>
+          <w:numId w:val="1"/>
+        </w:numPr>
+      </w:pPr>
+      <w:r>
+        <w:t>Vorgehen beim Test (Schritt für Schritt)</w:t>
+      </w:r>
+    </w:p>
+    <w:p>
+      <w:pPr>
+        <w:pStyle w:val="Listenabsatz"/>
+        <w:numPr>
+          <w:ilvl w:val="0"/>
+          <w:numId w:val="1"/>
+        </w:numPr>
+      </w:pPr>
+      <w:r>
+        <w:t>Erwartetes Resultat</w:t>
+      </w:r>
+    </w:p>
+    <w:p/>
+    <w:p/>
+    <w:p/>
+    <w:p/>
+    <w:p/>
+    <w:p/>
+    <w:p/>
     <w:p/>
     <w:sectPr>
       <w:pgSz w:w="11906" w:h="16838"/>
@@ -614,7 +419,7 @@
 </file>
 
 <file path=word/endnotes.xml><?xml version="1.0" encoding="utf-8"?>
-<w:endnotes xmlns:wpc="http://schemas.microsoft.com/office/word/2010/wordprocessingCanvas" xmlns:cx="http://schemas.microsoft.com/office/drawing/2014/chartex" xmlns:cx1="http://schemas.microsoft.com/office/drawing/2015/9/8/chartex" xmlns:cx2="http://schemas.microsoft.com/office/drawing/2015/10/21/chartex" xmlns:cx3="http://schemas.microsoft.com/office/drawing/2016/5/9/chartex" xmlns:cx4="http://schemas.microsoft.com/office/drawing/2016/5/10/chartex" xmlns:cx5="http://schemas.microsoft.com/office/drawing/2016/5/11/chartex" xmlns:cx6="http://schemas.microsoft.com/office/drawing/2016/5/12/chartex" xmlns:cx7="http://schemas.microsoft.com/office/drawing/2016/5/13/chartex" xmlns:cx8="http://schemas.microsoft.com/office/drawing/2016/5/14/chartex" xmlns:mc="http://schemas.openxmlformats.org/markup-compatibility/2006" xmlns:aink="http://schemas.microsoft.com/office/drawing/2016/ink" xmlns:am3d="http://schemas.microsoft.com/office/drawing/2017/model3d" xmlns:o="urn:schemas-microsoft-com:office:office" xmlns:oel="http://schemas.microsoft.com/office/2019/extlst" xmlns:r="http://schemas.openxmlformats.org/officeDocument/2006/relationships" xmlns:m="http://schemas.openxmlformats.org/officeDocument/2006/math" xmlns:v="urn:schemas-microsoft-com:vml" xmlns:wp14="http://schemas.microsoft.com/office/word/2010/wordprocessingDrawing" xmlns:wp="http://schemas.openxmlformats.org/drawingml/2006/wordprocessingDrawing" xmlns:w10="urn:schemas-microsoft-com:office:word" xmlns:w="http://schemas.openxmlformats.org/wordprocessingml/2006/main" xmlns:w14="http://schemas.microsoft.com/office/word/2010/wordml" xmlns:w15="http://schemas.microsoft.com/office/word/2012/wordml" xmlns:w16cex="http://schemas.microsoft.com/office/word/2018/wordml/cex" xmlns:w16cid="http://schemas.microsoft.com/office/word/2016/wordml/cid" xmlns:w16="http://schemas.microsoft.com/office/word/2018/wordml" xmlns:w16sdtdh="http://schemas.microsoft.com/office/word/2020/wordml/sdtdatahash" xmlns:w16se="http://schemas.microsoft.com/office/word/2015/wordml/symex" xmlns:wpg="http://schemas.microsoft.com/office/word/2010/wordprocessingGroup" xmlns:wpi="http://schemas.microsoft.com/office/word/2010/wordprocessingInk" xmlns:wne="http://schemas.microsoft.com/office/word/2006/wordml" xmlns:wps="http://schemas.microsoft.com/office/word/2010/wordprocessingShape" mc:Ignorable="w14 w15 w16se w16cid w16 w16cex w16sdtdh wp14">
+<w:endnotes xmlns:wpc="http://schemas.microsoft.com/office/word/2010/wordprocessingCanvas" xmlns:cx="http://schemas.microsoft.com/office/drawing/2014/chartex" xmlns:cx1="http://schemas.microsoft.com/office/drawing/2015/9/8/chartex" xmlns:cx2="http://schemas.microsoft.com/office/drawing/2015/10/21/chartex" xmlns:cx3="http://schemas.microsoft.com/office/drawing/2016/5/9/chartex" xmlns:cx4="http://schemas.microsoft.com/office/drawing/2016/5/10/chartex" xmlns:cx5="http://schemas.microsoft.com/office/drawing/2016/5/11/chartex" xmlns:cx6="http://schemas.microsoft.com/office/drawing/2016/5/12/chartex" xmlns:cx7="http://schemas.microsoft.com/office/drawing/2016/5/13/chartex" xmlns:cx8="http://schemas.microsoft.com/office/drawing/2016/5/14/chartex" xmlns:mc="http://schemas.openxmlformats.org/markup-compatibility/2006" xmlns:aink="http://schemas.microsoft.com/office/drawing/2016/ink" xmlns:am3d="http://schemas.microsoft.com/office/drawing/2017/model3d" xmlns:o="urn:schemas-microsoft-com:office:office" xmlns:r="http://schemas.openxmlformats.org/officeDocument/2006/relationships" xmlns:m="http://schemas.openxmlformats.org/officeDocument/2006/math" xmlns:v="urn:schemas-microsoft-com:vml" xmlns:wp14="http://schemas.microsoft.com/office/word/2010/wordprocessingDrawing" xmlns:wp="http://schemas.openxmlformats.org/drawingml/2006/wordprocessingDrawing" xmlns:w10="urn:schemas-microsoft-com:office:word" xmlns:w="http://schemas.openxmlformats.org/wordprocessingml/2006/main" xmlns:w14="http://schemas.microsoft.com/office/word/2010/wordml" xmlns:w15="http://schemas.microsoft.com/office/word/2012/wordml" xmlns:w16cex="http://schemas.microsoft.com/office/word/2018/wordml/cex" xmlns:w16cid="http://schemas.microsoft.com/office/word/2016/wordml/cid" xmlns:w16="http://schemas.microsoft.com/office/word/2018/wordml" xmlns:w16sdtdh="http://schemas.microsoft.com/office/word/2020/wordml/sdtdatahash" xmlns:w16se="http://schemas.microsoft.com/office/word/2015/wordml/symex" xmlns:wpg="http://schemas.microsoft.com/office/word/2010/wordprocessingGroup" xmlns:wpi="http://schemas.microsoft.com/office/word/2010/wordprocessingInk" xmlns:wne="http://schemas.microsoft.com/office/word/2006/wordml" xmlns:wps="http://schemas.microsoft.com/office/word/2010/wordprocessingShape" mc:Ignorable="w14 w15 w16se w16cid w16 w16cex w16sdtdh wp14">
   <w:endnote w:type="separator" w:id="-1">
     <w:p>
       <w:pPr>
@@ -639,7 +444,7 @@
 </file>
 
 <file path=word/footnotes.xml><?xml version="1.0" encoding="utf-8"?>
-<w:footnotes xmlns:wpc="http://schemas.microsoft.com/office/word/2010/wordprocessingCanvas" xmlns:cx="http://schemas.microsoft.com/office/drawing/2014/chartex" xmlns:cx1="http://schemas.microsoft.com/office/drawing/2015/9/8/chartex" xmlns:cx2="http://schemas.microsoft.com/office/drawing/2015/10/21/chartex" xmlns:cx3="http://schemas.microsoft.com/office/drawing/2016/5/9/chartex" xmlns:cx4="http://schemas.microsoft.com/office/drawing/2016/5/10/chartex" xmlns:cx5="http://schemas.microsoft.com/office/drawing/2016/5/11/chartex" xmlns:cx6="http://schemas.microsoft.com/office/drawing/2016/5/12/chartex" xmlns:cx7="http://schemas.microsoft.com/office/drawing/2016/5/13/chartex" xmlns:cx8="http://schemas.microsoft.com/office/drawing/2016/5/14/chartex" xmlns:mc="http://schemas.openxmlformats.org/markup-compatibility/2006" xmlns:aink="http://schemas.microsoft.com/office/drawing/2016/ink" xmlns:am3d="http://schemas.microsoft.com/office/drawing/2017/model3d" xmlns:o="urn:schemas-microsoft-com:office:office" xmlns:oel="http://schemas.microsoft.com/office/2019/extlst" xmlns:r="http://schemas.openxmlformats.org/officeDocument/2006/relationships" xmlns:m="http://schemas.openxmlformats.org/officeDocument/2006/math" xmlns:v="urn:schemas-microsoft-com:vml" xmlns:wp14="http://schemas.microsoft.com/office/word/2010/wordprocessingDrawing" xmlns:wp="http://schemas.openxmlformats.org/drawingml/2006/wordprocessingDrawing" xmlns:w10="urn:schemas-microsoft-com:office:word" xmlns:w="http://schemas.openxmlformats.org/wordprocessingml/2006/main" xmlns:w14="http://schemas.microsoft.com/office/word/2010/wordml" xmlns:w15="http://schemas.microsoft.com/office/word/2012/wordml" xmlns:w16cex="http://schemas.microsoft.com/office/word/2018/wordml/cex" xmlns:w16cid="http://schemas.microsoft.com/office/word/2016/wordml/cid" xmlns:w16="http://schemas.microsoft.com/office/word/2018/wordml" xmlns:w16sdtdh="http://schemas.microsoft.com/office/word/2020/wordml/sdtdatahash" xmlns:w16se="http://schemas.microsoft.com/office/word/2015/wordml/symex" xmlns:wpg="http://schemas.microsoft.com/office/word/2010/wordprocessingGroup" xmlns:wpi="http://schemas.microsoft.com/office/word/2010/wordprocessingInk" xmlns:wne="http://schemas.microsoft.com/office/word/2006/wordml" xmlns:wps="http://schemas.microsoft.com/office/word/2010/wordprocessingShape" mc:Ignorable="w14 w15 w16se w16cid w16 w16cex w16sdtdh wp14">
+<w:footnotes xmlns:wpc="http://schemas.microsoft.com/office/word/2010/wordprocessingCanvas" xmlns:cx="http://schemas.microsoft.com/office/drawing/2014/chartex" xmlns:cx1="http://schemas.microsoft.com/office/drawing/2015/9/8/chartex" xmlns:cx2="http://schemas.microsoft.com/office/drawing/2015/10/21/chartex" xmlns:cx3="http://schemas.microsoft.com/office/drawing/2016/5/9/chartex" xmlns:cx4="http://schemas.microsoft.com/office/drawing/2016/5/10/chartex" xmlns:cx5="http://schemas.microsoft.com/office/drawing/2016/5/11/chartex" xmlns:cx6="http://schemas.microsoft.com/office/drawing/2016/5/12/chartex" xmlns:cx7="http://schemas.microsoft.com/office/drawing/2016/5/13/chartex" xmlns:cx8="http://schemas.microsoft.com/office/drawing/2016/5/14/chartex" xmlns:mc="http://schemas.openxmlformats.org/markup-compatibility/2006" xmlns:aink="http://schemas.microsoft.com/office/drawing/2016/ink" xmlns:am3d="http://schemas.microsoft.com/office/drawing/2017/model3d" xmlns:o="urn:schemas-microsoft-com:office:office" xmlns:r="http://schemas.openxmlformats.org/officeDocument/2006/relationships" xmlns:m="http://schemas.openxmlformats.org/officeDocument/2006/math" xmlns:v="urn:schemas-microsoft-com:vml" xmlns:wp14="http://schemas.microsoft.com/office/word/2010/wordprocessingDrawing" xmlns:wp="http://schemas.openxmlformats.org/drawingml/2006/wordprocessingDrawing" xmlns:w10="urn:schemas-microsoft-com:office:word" xmlns:w="http://schemas.openxmlformats.org/wordprocessingml/2006/main" xmlns:w14="http://schemas.microsoft.com/office/word/2010/wordml" xmlns:w15="http://schemas.microsoft.com/office/word/2012/wordml" xmlns:w16cex="http://schemas.microsoft.com/office/word/2018/wordml/cex" xmlns:w16cid="http://schemas.microsoft.com/office/word/2016/wordml/cid" xmlns:w16="http://schemas.microsoft.com/office/word/2018/wordml" xmlns:w16sdtdh="http://schemas.microsoft.com/office/word/2020/wordml/sdtdatahash" xmlns:w16se="http://schemas.microsoft.com/office/word/2015/wordml/symex" xmlns:wpg="http://schemas.microsoft.com/office/word/2010/wordprocessingGroup" xmlns:wpi="http://schemas.microsoft.com/office/word/2010/wordprocessingInk" xmlns:wne="http://schemas.microsoft.com/office/word/2006/wordml" xmlns:wps="http://schemas.microsoft.com/office/word/2010/wordprocessingShape" mc:Ignorable="w14 w15 w16se w16cid w16 w16cex w16sdtdh wp14">
   <w:footnote w:type="separator" w:id="-1">
     <w:p>
       <w:pPr>
@@ -664,7 +469,7 @@
 </file>
 
 <file path=word/numbering.xml><?xml version="1.0" encoding="utf-8"?>
-<w:numbering xmlns:wpc="http://schemas.microsoft.com/office/word/2010/wordprocessingCanvas" xmlns:cx="http://schemas.microsoft.com/office/drawing/2014/chartex" xmlns:cx1="http://schemas.microsoft.com/office/drawing/2015/9/8/chartex" xmlns:cx2="http://schemas.microsoft.com/office/drawing/2015/10/21/chartex" xmlns:cx3="http://schemas.microsoft.com/office/drawing/2016/5/9/chartex" xmlns:cx4="http://schemas.microsoft.com/office/drawing/2016/5/10/chartex" xmlns:cx5="http://schemas.microsoft.com/office/drawing/2016/5/11/chartex" xmlns:cx6="http://schemas.microsoft.com/office/drawing/2016/5/12/chartex" xmlns:cx7="http://schemas.microsoft.com/office/drawing/2016/5/13/chartex" xmlns:cx8="http://schemas.microsoft.com/office/drawing/2016/5/14/chartex" xmlns:mc="http://schemas.openxmlformats.org/markup-compatibility/2006" xmlns:aink="http://schemas.microsoft.com/office/drawing/2016/ink" xmlns:am3d="http://schemas.microsoft.com/office/drawing/2017/model3d" xmlns:o="urn:schemas-microsoft-com:office:office" xmlns:oel="http://schemas.microsoft.com/office/2019/extlst" xmlns:r="http://schemas.openxmlformats.org/officeDocument/2006/relationships" xmlns:m="http://schemas.openxmlformats.org/officeDocument/2006/math" xmlns:v="urn:schemas-microsoft-com:vml" xmlns:wp14="http://schemas.microsoft.com/office/word/2010/wordprocessingDrawing" xmlns:wp="http://schemas.openxmlformats.org/drawingml/2006/wordprocessingDrawing" xmlns:w10="urn:schemas-microsoft-com:office:word" xmlns:w="http://schemas.openxmlformats.org/wordprocessingml/2006/main" xmlns:w14="http://schemas.microsoft.com/office/word/2010/wordml" xmlns:w15="http://schemas.microsoft.com/office/word/2012/wordml" xmlns:w16cex="http://schemas.microsoft.com/office/word/2018/wordml/cex" xmlns:w16cid="http://schemas.microsoft.com/office/word/2016/wordml/cid" xmlns:w16="http://schemas.microsoft.com/office/word/2018/wordml" xmlns:w16sdtdh="http://schemas.microsoft.com/office/word/2020/wordml/sdtdatahash" xmlns:w16se="http://schemas.microsoft.com/office/word/2015/wordml/symex" xmlns:wpg="http://schemas.microsoft.com/office/word/2010/wordprocessingGroup" xmlns:wpi="http://schemas.microsoft.com/office/word/2010/wordprocessingInk" xmlns:wne="http://schemas.microsoft.com/office/word/2006/wordml" xmlns:wps="http://schemas.microsoft.com/office/word/2010/wordprocessingShape" mc:Ignorable="w14 w15 w16se w16cid w16 w16cex w16sdtdh wp14">
+<w:numbering xmlns:wpc="http://schemas.microsoft.com/office/word/2010/wordprocessingCanvas" xmlns:cx="http://schemas.microsoft.com/office/drawing/2014/chartex" xmlns:cx1="http://schemas.microsoft.com/office/drawing/2015/9/8/chartex" xmlns:cx2="http://schemas.microsoft.com/office/drawing/2015/10/21/chartex" xmlns:cx3="http://schemas.microsoft.com/office/drawing/2016/5/9/chartex" xmlns:cx4="http://schemas.microsoft.com/office/drawing/2016/5/10/chartex" xmlns:cx5="http://schemas.microsoft.com/office/drawing/2016/5/11/chartex" xmlns:cx6="http://schemas.microsoft.com/office/drawing/2016/5/12/chartex" xmlns:cx7="http://schemas.microsoft.com/office/drawing/2016/5/13/chartex" xmlns:cx8="http://schemas.microsoft.com/office/drawing/2016/5/14/chartex" xmlns:mc="http://schemas.openxmlformats.org/markup-compatibility/2006" xmlns:aink="http://schemas.microsoft.com/office/drawing/2016/ink" xmlns:am3d="http://schemas.microsoft.com/office/drawing/2017/model3d" xmlns:o="urn:schemas-microsoft-com:office:office" xmlns:r="http://schemas.openxmlformats.org/officeDocument/2006/relationships" xmlns:m="http://schemas.openxmlformats.org/officeDocument/2006/math" xmlns:v="urn:schemas-microsoft-com:vml" xmlns:wp14="http://schemas.microsoft.com/office/word/2010/wordprocessingDrawing" xmlns:wp="http://schemas.openxmlformats.org/drawingml/2006/wordprocessingDrawing" xmlns:w10="urn:schemas-microsoft-com:office:word" xmlns:w="http://schemas.openxmlformats.org/wordprocessingml/2006/main" xmlns:w14="http://schemas.microsoft.com/office/word/2010/wordml" xmlns:w15="http://schemas.microsoft.com/office/word/2012/wordml" xmlns:w16cex="http://schemas.microsoft.com/office/word/2018/wordml/cex" xmlns:w16cid="http://schemas.microsoft.com/office/word/2016/wordml/cid" xmlns:w16="http://schemas.microsoft.com/office/word/2018/wordml" xmlns:w16sdtdh="http://schemas.microsoft.com/office/word/2020/wordml/sdtdatahash" xmlns:w16se="http://schemas.microsoft.com/office/word/2015/wordml/symex" xmlns:wpg="http://schemas.microsoft.com/office/word/2010/wordprocessingGroup" xmlns:wpi="http://schemas.microsoft.com/office/word/2010/wordprocessingInk" xmlns:wne="http://schemas.microsoft.com/office/word/2006/wordml" xmlns:wps="http://schemas.microsoft.com/office/word/2010/wordprocessingShape" mc:Ignorable="w14 w15 w16se w16cid w16 w16cex w16sdtdh wp14">
   <w:abstractNum w:abstractNumId="0" w15:restartNumberingAfterBreak="0">
     <w:nsid w:val="0E6B57B7"/>
     <w:multiLevelType w:val="hybridMultilevel"/>
@@ -979,13 +784,13 @@
       </w:rPr>
     </w:lvl>
   </w:abstractNum>
-  <w:num w:numId="1" w16cid:durableId="784229362">
+  <w:num w:numId="1">
     <w:abstractNumId w:val="0"/>
   </w:num>
-  <w:num w:numId="2" w16cid:durableId="2028746274">
+  <w:num w:numId="2">
     <w:abstractNumId w:val="2"/>
   </w:num>
-  <w:num w:numId="3" w16cid:durableId="120467613">
+  <w:num w:numId="3">
     <w:abstractNumId w:val="1"/>
   </w:num>
 </w:numbering>
@@ -999,7 +804,7 @@
         <w:rFonts w:asciiTheme="minorHAnsi" w:eastAsiaTheme="minorHAnsi" w:hAnsiTheme="minorHAnsi" w:cstheme="minorBidi"/>
         <w:sz w:val="22"/>
         <w:szCs w:val="22"/>
-        <w:lang w:val="en-CH" w:eastAsia="en-US" w:bidi="ar-SA"/>
+        <w:lang w:eastAsia="en-US" w:bidi="ar-SA"/>
       </w:rPr>
     </w:rPrDefault>
     <w:pPrDefault>
@@ -1420,6 +1225,28 @@
       <w:szCs w:val="32"/>
     </w:rPr>
   </w:style>
+  <w:style w:type="paragraph" w:styleId="berschrift2">
+    <w:name w:val="heading 2"/>
+    <w:basedOn w:val="Standard"/>
+    <w:next w:val="Standard"/>
+    <w:link w:val="berschrift2Zchn"/>
+    <w:uiPriority w:val="9"/>
+    <w:unhideWhenUsed/>
+    <w:qFormat/>
+    <w:rsid w:val="000670FF"/>
+    <w:pPr>
+      <w:keepNext/>
+      <w:keepLines/>
+      <w:spacing w:before="40"/>
+      <w:outlineLvl w:val="1"/>
+    </w:pPr>
+    <w:rPr>
+      <w:rFonts w:asciiTheme="majorHAnsi" w:eastAsiaTheme="majorEastAsia" w:hAnsiTheme="majorHAnsi" w:cstheme="majorBidi"/>
+      <w:color w:val="2F5496" w:themeColor="accent1" w:themeShade="BF"/>
+      <w:sz w:val="26"/>
+      <w:szCs w:val="26"/>
+    </w:rPr>
+  </w:style>
   <w:style w:type="character" w:default="1" w:styleId="Absatz-Standardschriftart">
     <w:name w:val="Default Paragraph Font"/>
     <w:uiPriority w:val="1"/>
@@ -1546,6 +1373,55 @@
       <w:color w:val="2F5496" w:themeColor="accent1" w:themeShade="BF"/>
       <w:sz w:val="32"/>
       <w:szCs w:val="32"/>
+      <w:lang w:val="de-CH"/>
+    </w:rPr>
+  </w:style>
+  <w:style w:type="character" w:customStyle="1" w:styleId="berschrift2Zchn">
+    <w:name w:val="Überschrift 2 Zchn"/>
+    <w:basedOn w:val="Absatz-Standardschriftart"/>
+    <w:link w:val="berschrift2"/>
+    <w:uiPriority w:val="9"/>
+    <w:rsid w:val="000670FF"/>
+    <w:rPr>
+      <w:rFonts w:asciiTheme="majorHAnsi" w:eastAsiaTheme="majorEastAsia" w:hAnsiTheme="majorHAnsi" w:cstheme="majorBidi"/>
+      <w:color w:val="2F5496" w:themeColor="accent1" w:themeShade="BF"/>
+      <w:sz w:val="26"/>
+      <w:szCs w:val="26"/>
+      <w:lang w:val="de-CH"/>
+    </w:rPr>
+  </w:style>
+  <w:style w:type="paragraph" w:styleId="Titel">
+    <w:name w:val="Title"/>
+    <w:basedOn w:val="Standard"/>
+    <w:next w:val="Standard"/>
+    <w:link w:val="TitelZchn"/>
+    <w:uiPriority w:val="10"/>
+    <w:qFormat/>
+    <w:rsid w:val="000670FF"/>
+    <w:pPr>
+      <w:spacing w:line="240" w:lineRule="auto"/>
+      <w:contextualSpacing/>
+    </w:pPr>
+    <w:rPr>
+      <w:rFonts w:asciiTheme="majorHAnsi" w:eastAsiaTheme="majorEastAsia" w:hAnsiTheme="majorHAnsi" w:cstheme="majorBidi"/>
+      <w:spacing w:val="-10"/>
+      <w:kern w:val="28"/>
+      <w:sz w:val="56"/>
+      <w:szCs w:val="56"/>
+    </w:rPr>
+  </w:style>
+  <w:style w:type="character" w:customStyle="1" w:styleId="TitelZchn">
+    <w:name w:val="Titel Zchn"/>
+    <w:basedOn w:val="Absatz-Standardschriftart"/>
+    <w:link w:val="Titel"/>
+    <w:uiPriority w:val="10"/>
+    <w:rsid w:val="000670FF"/>
+    <w:rPr>
+      <w:rFonts w:asciiTheme="majorHAnsi" w:eastAsiaTheme="majorEastAsia" w:hAnsiTheme="majorHAnsi" w:cstheme="majorBidi"/>
+      <w:spacing w:val="-10"/>
+      <w:kern w:val="28"/>
+      <w:sz w:val="56"/>
+      <w:szCs w:val="56"/>
       <w:lang w:val="de-CH"/>
     </w:rPr>
   </w:style>

</xml_diff>

<commit_message>
Add documentation and concept
</commit_message>
<xml_diff>
--- a/doc/Requirements/Konzept.docx
+++ b/doc/Requirements/Konzept.docx
@@ -1,6 +1,6 @@
 
 <file path=word/document.xml><?xml version="1.0" encoding="utf-8"?>
-<w:document xmlns:wpc="http://schemas.microsoft.com/office/word/2010/wordprocessingCanvas" xmlns:cx="http://schemas.microsoft.com/office/drawing/2014/chartex" xmlns:cx1="http://schemas.microsoft.com/office/drawing/2015/9/8/chartex" xmlns:cx2="http://schemas.microsoft.com/office/drawing/2015/10/21/chartex" xmlns:cx3="http://schemas.microsoft.com/office/drawing/2016/5/9/chartex" xmlns:cx4="http://schemas.microsoft.com/office/drawing/2016/5/10/chartex" xmlns:cx5="http://schemas.microsoft.com/office/drawing/2016/5/11/chartex" xmlns:cx6="http://schemas.microsoft.com/office/drawing/2016/5/12/chartex" xmlns:cx7="http://schemas.microsoft.com/office/drawing/2016/5/13/chartex" xmlns:cx8="http://schemas.microsoft.com/office/drawing/2016/5/14/chartex" xmlns:mc="http://schemas.openxmlformats.org/markup-compatibility/2006" xmlns:aink="http://schemas.microsoft.com/office/drawing/2016/ink" xmlns:am3d="http://schemas.microsoft.com/office/drawing/2017/model3d" xmlns:o="urn:schemas-microsoft-com:office:office" xmlns:r="http://schemas.openxmlformats.org/officeDocument/2006/relationships" xmlns:m="http://schemas.openxmlformats.org/officeDocument/2006/math" xmlns:v="urn:schemas-microsoft-com:vml" xmlns:wp14="http://schemas.microsoft.com/office/word/2010/wordprocessingDrawing" xmlns:wp="http://schemas.openxmlformats.org/drawingml/2006/wordprocessingDrawing" xmlns:w10="urn:schemas-microsoft-com:office:word" xmlns:w="http://schemas.openxmlformats.org/wordprocessingml/2006/main" xmlns:w14="http://schemas.microsoft.com/office/word/2010/wordml" xmlns:w15="http://schemas.microsoft.com/office/word/2012/wordml" xmlns:w16cex="http://schemas.microsoft.com/office/word/2018/wordml/cex" xmlns:w16cid="http://schemas.microsoft.com/office/word/2016/wordml/cid" xmlns:w16="http://schemas.microsoft.com/office/word/2018/wordml" xmlns:w16sdtdh="http://schemas.microsoft.com/office/word/2020/wordml/sdtdatahash" xmlns:w16se="http://schemas.microsoft.com/office/word/2015/wordml/symex" xmlns:wpg="http://schemas.microsoft.com/office/word/2010/wordprocessingGroup" xmlns:wpi="http://schemas.microsoft.com/office/word/2010/wordprocessingInk" xmlns:wne="http://schemas.microsoft.com/office/word/2006/wordml" xmlns:wps="http://schemas.microsoft.com/office/word/2010/wordprocessingShape" mc:Ignorable="w14 w15 w16se w16cid w16 w16cex w16sdtdh wp14">
+<w:document xmlns:wpc="http://schemas.microsoft.com/office/word/2010/wordprocessingCanvas" xmlns:cx="http://schemas.microsoft.com/office/drawing/2014/chartex" xmlns:cx1="http://schemas.microsoft.com/office/drawing/2015/9/8/chartex" xmlns:cx2="http://schemas.microsoft.com/office/drawing/2015/10/21/chartex" xmlns:cx3="http://schemas.microsoft.com/office/drawing/2016/5/9/chartex" xmlns:cx4="http://schemas.microsoft.com/office/drawing/2016/5/10/chartex" xmlns:cx5="http://schemas.microsoft.com/office/drawing/2016/5/11/chartex" xmlns:cx6="http://schemas.microsoft.com/office/drawing/2016/5/12/chartex" xmlns:cx7="http://schemas.microsoft.com/office/drawing/2016/5/13/chartex" xmlns:cx8="http://schemas.microsoft.com/office/drawing/2016/5/14/chartex" xmlns:mc="http://schemas.openxmlformats.org/markup-compatibility/2006" xmlns:aink="http://schemas.microsoft.com/office/drawing/2016/ink" xmlns:am3d="http://schemas.microsoft.com/office/drawing/2017/model3d" xmlns:o="urn:schemas-microsoft-com:office:office" xmlns:oel="http://schemas.microsoft.com/office/2019/extlst" xmlns:r="http://schemas.openxmlformats.org/officeDocument/2006/relationships" xmlns:m="http://schemas.openxmlformats.org/officeDocument/2006/math" xmlns:v="urn:schemas-microsoft-com:vml" xmlns:wp14="http://schemas.microsoft.com/office/word/2010/wordprocessingDrawing" xmlns:wp="http://schemas.openxmlformats.org/drawingml/2006/wordprocessingDrawing" xmlns:w10="urn:schemas-microsoft-com:office:word" xmlns:w="http://schemas.openxmlformats.org/wordprocessingml/2006/main" xmlns:w14="http://schemas.microsoft.com/office/word/2010/wordml" xmlns:w15="http://schemas.microsoft.com/office/word/2012/wordml" xmlns:w16cex="http://schemas.microsoft.com/office/word/2018/wordml/cex" xmlns:w16cid="http://schemas.microsoft.com/office/word/2016/wordml/cid" xmlns:w16="http://schemas.microsoft.com/office/word/2018/wordml" xmlns:w16sdtdh="http://schemas.microsoft.com/office/word/2020/wordml/sdtdatahash" xmlns:w16se="http://schemas.microsoft.com/office/word/2015/wordml/symex" xmlns:wpg="http://schemas.microsoft.com/office/word/2010/wordprocessingGroup" xmlns:wpi="http://schemas.microsoft.com/office/word/2010/wordprocessingInk" xmlns:wne="http://schemas.microsoft.com/office/word/2006/wordml" xmlns:wps="http://schemas.microsoft.com/office/word/2010/wordprocessingShape" mc:Ignorable="w14 w15 w16se w16cid w16 w16cex w16sdtdh wp14">
   <w:body>
     <w:p>
       <w:pPr>
@@ -23,18 +23,104 @@
         <w:t>Die App soll den Benutzern helfen, im Alltag die besseren Entscheidungen zu treffen, was das Essen anbelangt. Sie hilft darzustellen, wie gesund welche Gerichte, Früchte und Gemüse sind, damit hat der Benutzer eine grosse Übersicht über alle möglichen Alternativen.</w:t>
       </w:r>
     </w:p>
+    <w:p>
+      <w:pPr>
+        <w:pStyle w:val="berschrift1"/>
+      </w:pPr>
+      <w:r>
+        <w:t>Zielgruppe</w:t>
+      </w:r>
+    </w:p>
+    <w:p>
+      <w:r>
+        <w:t>Die Zielgruppe ist zwischen 16-</w:t>
+      </w:r>
+      <w:r>
+        <w:t>35</w:t>
+      </w:r>
+      <w:r>
+        <w:t xml:space="preserve"> Jahren. Das Design der App wird eher Spielemässig dargestellt.</w:t>
+      </w:r>
+    </w:p>
     <w:p/>
     <w:p>
       <w:pPr>
         <w:pStyle w:val="berschrift1"/>
       </w:pPr>
       <w:r>
-        <w:t>Zielgruppe</w:t>
-      </w:r>
-    </w:p>
-    <w:p>
-      <w:r>
-        <w:t>Die Zielgruppe ist zwischen 16-25 Jahren. Das Design der App wird eher Spielemässig dargestellt.</w:t>
+        <w:t>Anforderungen</w:t>
+      </w:r>
+    </w:p>
+    <w:p>
+      <w:r>
+        <w:t>Die App soll:</w:t>
+      </w:r>
+    </w:p>
+    <w:p>
+      <w:pPr>
+        <w:pStyle w:val="Listenabsatz"/>
+        <w:numPr>
+          <w:ilvl w:val="0"/>
+          <w:numId w:val="2"/>
+        </w:numPr>
+      </w:pPr>
+      <w:r>
+        <w:t>verschiedene Nahrungsmittel darstellen und deren «Eigenschaften».</w:t>
+      </w:r>
+    </w:p>
+    <w:p>
+      <w:pPr>
+        <w:pStyle w:val="Listenabsatz"/>
+        <w:numPr>
+          <w:ilvl w:val="0"/>
+          <w:numId w:val="2"/>
+        </w:numPr>
+      </w:pPr>
+      <w:r>
+        <w:t>in der Lage sein das JSON zu lesen und die darin geschriebenen Werte zu verarbeiten.</w:t>
+      </w:r>
+    </w:p>
+    <w:p>
+      <w:pPr>
+        <w:pStyle w:val="Listenabsatz"/>
+        <w:numPr>
+          <w:ilvl w:val="0"/>
+          <w:numId w:val="2"/>
+        </w:numPr>
+      </w:pPr>
+      <w:r>
+        <w:t>a</w:t>
+      </w:r>
+      <w:r>
+        <w:t>uf verschiedenen Betriebssystemen laufen können (Hybrid).</w:t>
+      </w:r>
+    </w:p>
+    <w:p>
+      <w:pPr>
+        <w:pStyle w:val="Listenabsatz"/>
+        <w:numPr>
+          <w:ilvl w:val="0"/>
+          <w:numId w:val="2"/>
+        </w:numPr>
+      </w:pPr>
+      <w:r>
+        <w:t xml:space="preserve">Erweiterbar sein, sodass man später keine grossen Aufwände </w:t>
+      </w:r>
+      <w:r>
+        <w:t>betreiben muss, um eine stabile App zu haben</w:t>
+      </w:r>
+    </w:p>
+    <w:p>
+      <w:pPr>
+        <w:pStyle w:val="berschrift1"/>
+      </w:pPr>
+      <w:r>
+        <w:t>Mockups</w:t>
+      </w:r>
+    </w:p>
+    <w:p>
+      <w:r>
+        <w:t>Mockup wird erstellt mit Hilfe von Adobe XD</w:t>
       </w:r>
     </w:p>
     <w:p/>
@@ -43,75 +129,389 @@
         <w:pStyle w:val="berschrift1"/>
       </w:pPr>
       <w:r>
-        <w:t>Anforderungen</w:t>
-      </w:r>
-    </w:p>
-    <w:p>
-      <w:r>
-        <w:t>Die App soll:</w:t>
-      </w:r>
-    </w:p>
-    <w:p>
-      <w:pPr>
-        <w:pStyle w:val="Listenabsatz"/>
-        <w:numPr>
-          <w:ilvl w:val="0"/>
-          <w:numId w:val="2"/>
-        </w:numPr>
-      </w:pPr>
-      <w:r>
-        <w:t>verschiedene Nahrungsmittel darstellen und deren «Eigenschaften».</w:t>
-      </w:r>
-    </w:p>
-    <w:p>
-      <w:pPr>
-        <w:pStyle w:val="Listenabsatz"/>
-        <w:numPr>
-          <w:ilvl w:val="0"/>
-          <w:numId w:val="2"/>
-        </w:numPr>
-      </w:pPr>
-      <w:r>
-        <w:t>in der Lage sein das JSON zu lesen und die darin geschriebenen Werte zu verarbeiten.</w:t>
-      </w:r>
-    </w:p>
-    <w:p>
-      <w:pPr>
-        <w:pStyle w:val="Listenabsatz"/>
-        <w:numPr>
-          <w:ilvl w:val="0"/>
-          <w:numId w:val="2"/>
-        </w:numPr>
-      </w:pPr>
-      <w:r>
-        <w:t>Auf verschiedenen Betriebssystemen laufen können (Hybrid).</w:t>
-      </w:r>
-    </w:p>
-    <w:p>
-      <w:pPr>
-        <w:pStyle w:val="Listenabsatz"/>
-        <w:numPr>
-          <w:ilvl w:val="0"/>
-          <w:numId w:val="2"/>
-        </w:numPr>
-      </w:pPr>
-      <w:proofErr w:type="spellStart"/>
-      <w:r>
-        <w:t>Adw</w:t>
-      </w:r>
-      <w:proofErr w:type="spellEnd"/>
+        <w:t>Funktionalität der App</w:t>
+      </w:r>
+    </w:p>
+    <w:p>
+      <w:r>
+        <w:rPr>
+          <w:b/>
+          <w:bCs/>
+        </w:rPr>
+        <w:t>Funktionale</w:t>
+      </w:r>
+      <w:r>
+        <w:t>:</w:t>
+      </w:r>
+    </w:p>
+    <w:p>
+      <w:pPr>
+        <w:pStyle w:val="Listenabsatz"/>
+        <w:numPr>
+          <w:ilvl w:val="0"/>
+          <w:numId w:val="2"/>
+        </w:numPr>
+      </w:pPr>
+      <w:r>
+        <w:t>App muss starten können</w:t>
+      </w:r>
+    </w:p>
+    <w:p>
+      <w:pPr>
+        <w:pStyle w:val="Listenabsatz"/>
+        <w:numPr>
+          <w:ilvl w:val="0"/>
+          <w:numId w:val="2"/>
+        </w:numPr>
+      </w:pPr>
+      <w:r>
+        <w:t>Die App soll auf IOS funktionieren</w:t>
+      </w:r>
+    </w:p>
+    <w:p>
+      <w:pPr>
+        <w:pStyle w:val="Listenabsatz"/>
+        <w:numPr>
+          <w:ilvl w:val="0"/>
+          <w:numId w:val="2"/>
+        </w:numPr>
+      </w:pPr>
+      <w:r>
+        <w:t>Die App soll auf Android funktionieren</w:t>
+      </w:r>
+    </w:p>
+    <w:p>
+      <w:pPr>
+        <w:pStyle w:val="Listenabsatz"/>
+        <w:numPr>
+          <w:ilvl w:val="0"/>
+          <w:numId w:val="2"/>
+        </w:numPr>
+      </w:pPr>
+      <w:r>
+        <w:t>Die App soll mit dem Ionic Framework gebaut werden</w:t>
+      </w:r>
+    </w:p>
+    <w:p>
+      <w:pPr>
+        <w:pStyle w:val="Listenabsatz"/>
+        <w:numPr>
+          <w:ilvl w:val="0"/>
+          <w:numId w:val="2"/>
+        </w:numPr>
+      </w:pPr>
+      <w:r>
+        <w:t>Kategorie «Fruits» soll anklickbar sein</w:t>
+      </w:r>
+    </w:p>
+    <w:p>
+      <w:pPr>
+        <w:pStyle w:val="Listenabsatz"/>
+        <w:numPr>
+          <w:ilvl w:val="0"/>
+          <w:numId w:val="2"/>
+        </w:numPr>
+      </w:pPr>
+      <w:r>
+        <w:t>Kategorie «Vegetables» soll anklickbar sein</w:t>
+      </w:r>
+    </w:p>
+    <w:p>
+      <w:pPr>
+        <w:pStyle w:val="Listenabsatz"/>
+        <w:numPr>
+          <w:ilvl w:val="0"/>
+          <w:numId w:val="2"/>
+        </w:numPr>
+      </w:pPr>
+      <w:r>
+        <w:t>Kategorie «Dishes» soll anklickbar sein</w:t>
+      </w:r>
+    </w:p>
+    <w:p>
+      <w:pPr>
+        <w:pStyle w:val="Listenabsatz"/>
+        <w:numPr>
+          <w:ilvl w:val="0"/>
+          <w:numId w:val="2"/>
+        </w:numPr>
+      </w:pPr>
+      <w:r>
+        <w:t>Verschiedene Früchte sollen anklickbar sein</w:t>
+      </w:r>
+    </w:p>
+    <w:p>
+      <w:pPr>
+        <w:pStyle w:val="Listenabsatz"/>
+        <w:numPr>
+          <w:ilvl w:val="0"/>
+          <w:numId w:val="2"/>
+        </w:numPr>
+      </w:pPr>
+      <w:r>
+        <w:t>Verschiedenes Gemüse soll anklickbar sein</w:t>
+      </w:r>
+    </w:p>
+    <w:p>
+      <w:pPr>
+        <w:pStyle w:val="Listenabsatz"/>
+        <w:numPr>
+          <w:ilvl w:val="0"/>
+          <w:numId w:val="2"/>
+        </w:numPr>
+      </w:pPr>
+      <w:r>
+        <w:t>Verschiedene Gerichte sollen anklickbar sein</w:t>
+      </w:r>
+    </w:p>
+    <w:p>
+      <w:pPr>
+        <w:pStyle w:val="Listenabsatz"/>
+        <w:numPr>
+          <w:ilvl w:val="0"/>
+          <w:numId w:val="2"/>
+        </w:numPr>
+      </w:pPr>
+      <w:r>
+        <w:t>Korrekte Daten werden wiedergegeben bei ausgewählter Frucht</w:t>
+      </w:r>
+    </w:p>
+    <w:p>
+      <w:pPr>
+        <w:pStyle w:val="Listenabsatz"/>
+        <w:numPr>
+          <w:ilvl w:val="0"/>
+          <w:numId w:val="2"/>
+        </w:numPr>
+      </w:pPr>
+      <w:r>
+        <w:t>Korrekte Daten werden wiedergegeben bei ausgewähltem Gemüse</w:t>
+      </w:r>
+    </w:p>
+    <w:p>
+      <w:pPr>
+        <w:pStyle w:val="Listenabsatz"/>
+        <w:numPr>
+          <w:ilvl w:val="0"/>
+          <w:numId w:val="2"/>
+        </w:numPr>
+      </w:pPr>
+      <w:r>
+        <w:t xml:space="preserve">Korrekte Daten werden wiedergegeben bei ausgewähltem </w:t>
+      </w:r>
+      <w:r>
+        <w:t>Gericht</w:t>
+      </w:r>
+    </w:p>
+    <w:p>
+      <w:pPr>
+        <w:pStyle w:val="Listenabsatz"/>
+        <w:numPr>
+          <w:ilvl w:val="0"/>
+          <w:numId w:val="2"/>
+        </w:numPr>
+      </w:pPr>
+      <w:r>
+        <w:t>Die dargestellten Daten sollen per JSON importiert werden</w:t>
+      </w:r>
+    </w:p>
+    <w:p>
+      <w:pPr>
+        <w:pStyle w:val="Listenabsatz"/>
+        <w:numPr>
+          <w:ilvl w:val="0"/>
+          <w:numId w:val="2"/>
+        </w:numPr>
+      </w:pPr>
+      <w:r>
+        <w:t>Die App soll erweiterbar sein</w:t>
+      </w:r>
+    </w:p>
+    <w:p>
+      <w:pPr>
+        <w:pStyle w:val="Listenabsatz"/>
+        <w:numPr>
+          <w:ilvl w:val="0"/>
+          <w:numId w:val="2"/>
+        </w:numPr>
+      </w:pPr>
+      <w:r>
+        <w:t>Die App soll</w:t>
+      </w:r>
+      <w:r>
+        <w:t xml:space="preserve"> responsive gebaut werden</w:t>
+      </w:r>
+    </w:p>
+    <w:p/>
+    <w:p>
+      <w:r>
+        <w:rPr>
+          <w:b/>
+          <w:bCs/>
+        </w:rPr>
+        <w:t>Nicht funktionale</w:t>
+      </w:r>
+      <w:r>
+        <w:t>:</w:t>
+      </w:r>
+    </w:p>
+    <w:p>
+      <w:pPr>
+        <w:pStyle w:val="Listenabsatz"/>
+        <w:numPr>
+          <w:ilvl w:val="0"/>
+          <w:numId w:val="2"/>
+        </w:numPr>
+      </w:pPr>
+      <w:r>
+        <w:t>Die App soll benutzerfreundlich wirken</w:t>
+      </w:r>
+    </w:p>
+    <w:p>
+      <w:pPr>
+        <w:pStyle w:val="Listenabsatz"/>
+        <w:numPr>
+          <w:ilvl w:val="0"/>
+          <w:numId w:val="2"/>
+        </w:numPr>
+      </w:pPr>
+      <w:r>
+        <w:t>Die App soll ein farbiges Design besitzen</w:t>
+      </w:r>
+    </w:p>
+    <w:p>
+      <w:pPr>
+        <w:pStyle w:val="Listenabsatz"/>
+        <w:numPr>
+          <w:ilvl w:val="0"/>
+          <w:numId w:val="2"/>
+        </w:numPr>
+      </w:pPr>
+      <w:r>
+        <w:t>Die App soll Icons verwenden für ein besseres Design</w:t>
+      </w:r>
+    </w:p>
+    <w:p>
+      <w:pPr>
+        <w:pStyle w:val="Listenabsatz"/>
+        <w:numPr>
+          <w:ilvl w:val="0"/>
+          <w:numId w:val="2"/>
+        </w:numPr>
+      </w:pPr>
+      <w:r>
+        <w:t>Die App soll ein einfaches Styling besitzen</w:t>
+      </w:r>
     </w:p>
     <w:p>
       <w:pPr>
         <w:pStyle w:val="berschrift1"/>
       </w:pPr>
       <w:r>
-        <w:t>Mockups</w:t>
-      </w:r>
-    </w:p>
-    <w:p>
-      <w:r>
-        <w:t>Mockup wird erstellt mit Hilfe von Adobe XD</w:t>
+        <w:lastRenderedPageBreak/>
+        <w:t>Architektur</w:t>
+      </w:r>
+    </w:p>
+    <w:p>
+      <w:r>
+        <w:t xml:space="preserve">Für die App habe ich das MVC-Pattern ausgewählt. </w:t>
+      </w:r>
+      <w:r>
+        <w:br/>
+        <w:t>Der Grund, warum ich das MVC-Pattern ausgewählt habe, ist, da es das am meist verwendetst</w:t>
+      </w:r>
+      <w:r>
+        <w:t>e</w:t>
+      </w:r>
+      <w:r>
+        <w:t xml:space="preserve"> Pattern in den Tutorial Videos war und zudem auch ein sehr beliebtes Pattern ist für eine einfache Applikation.</w:t>
+      </w:r>
+      <w:r>
+        <w:br/>
+        <w:t>Die einzelnen Bauteile (Model, View &amp; Controller) sind separiert, sodass eine klare Struktur im Programm herrscht.</w:t>
+      </w:r>
+    </w:p>
+    <w:p>
+      <w:pPr>
+        <w:spacing w:after="160" w:line="259" w:lineRule="auto"/>
+      </w:pPr>
+    </w:p>
+    <w:p>
+      <w:pPr>
+        <w:pStyle w:val="berschrift1"/>
+      </w:pPr>
+      <w:r>
+        <w:t>Verwendete Technologien</w:t>
+      </w:r>
+    </w:p>
+    <w:p>
+      <w:r>
+        <w:rPr>
+          <w:b/>
+          <w:bCs/>
+        </w:rPr>
+        <w:t>Framework</w:t>
+      </w:r>
+      <w:r>
+        <w:t>: Ionic</w:t>
+      </w:r>
+      <w:r>
+        <w:br/>
+      </w:r>
+      <w:r>
+        <w:rPr>
+          <w:b/>
+          <w:bCs/>
+        </w:rPr>
+        <w:t>Grund</w:t>
+      </w:r>
+      <w:r>
+        <w:t>: Eignet sich gut, um schnell ein stabiles Fundament einer App aufzubauen. Ausserdem wird die App auf Hybrid sein.</w:t>
+      </w:r>
+      <w:r>
+        <w:br/>
+      </w:r>
+    </w:p>
+    <w:p>
+      <w:r>
+        <w:rPr>
+          <w:b/>
+          <w:bCs/>
+        </w:rPr>
+        <w:t>Framework</w:t>
+      </w:r>
+      <w:r>
+        <w:t>: Angular</w:t>
+      </w:r>
+    </w:p>
+    <w:p>
+      <w:r>
+        <w:rPr>
+          <w:b/>
+          <w:bCs/>
+        </w:rPr>
+        <w:t>Grund</w:t>
+      </w:r>
+      <w:r>
+        <w:t>: Weltweit gebraucht, viel Supportmöglichkeiten im Internet &amp; hat sich bewährt über die Jahre.</w:t>
+      </w:r>
+      <w:r>
+        <w:t>&lt;</w:t>
+      </w:r>
+      <w:r>
+        <w:br/>
+      </w:r>
+    </w:p>
+    <w:p>
+      <w:r>
+        <w:rPr>
+          <w:b/>
+          <w:bCs/>
+        </w:rPr>
+        <w:t>Sprachen</w:t>
+      </w:r>
+      <w:r>
+        <w:t>: Typescript (Erweiterung von JavaScript)</w:t>
       </w:r>
     </w:p>
     <w:p/>
@@ -120,286 +520,390 @@
         <w:pStyle w:val="berschrift1"/>
       </w:pPr>
       <w:r>
-        <w:t>Funktionalität der App</w:t>
-      </w:r>
-    </w:p>
-    <w:p>
-      <w:pPr>
-        <w:pStyle w:val="Listenabsatz"/>
-        <w:numPr>
-          <w:ilvl w:val="0"/>
-          <w:numId w:val="2"/>
-        </w:numPr>
-      </w:pPr>
-      <w:r>
-        <w:t>App muss starten können</w:t>
-      </w:r>
-    </w:p>
-    <w:p>
-      <w:pPr>
-        <w:pStyle w:val="Listenabsatz"/>
-        <w:numPr>
-          <w:ilvl w:val="0"/>
-          <w:numId w:val="2"/>
-        </w:numPr>
-      </w:pPr>
-      <w:r>
-        <w:t>Kategorie «</w:t>
-      </w:r>
-      <w:proofErr w:type="spellStart"/>
-      <w:r>
-        <w:t>Fruits</w:t>
-      </w:r>
-      <w:proofErr w:type="spellEnd"/>
-      <w:r>
-        <w:t>» soll anklickbar sein</w:t>
-      </w:r>
-    </w:p>
-    <w:p>
-      <w:pPr>
-        <w:pStyle w:val="Listenabsatz"/>
-        <w:numPr>
-          <w:ilvl w:val="0"/>
-          <w:numId w:val="2"/>
-        </w:numPr>
-      </w:pPr>
-      <w:r>
-        <w:t>Kategorie «</w:t>
-      </w:r>
-      <w:proofErr w:type="spellStart"/>
-      <w:r>
-        <w:t>Vegetables</w:t>
-      </w:r>
-      <w:proofErr w:type="spellEnd"/>
-      <w:r>
-        <w:t>» soll anklickbar sein</w:t>
-      </w:r>
-    </w:p>
-    <w:p>
-      <w:pPr>
-        <w:pStyle w:val="Listenabsatz"/>
-        <w:numPr>
-          <w:ilvl w:val="0"/>
-          <w:numId w:val="2"/>
-        </w:numPr>
-      </w:pPr>
-      <w:r>
-        <w:t>Kategorie «</w:t>
-      </w:r>
-      <w:proofErr w:type="spellStart"/>
-      <w:r>
-        <w:t>Dishes</w:t>
-      </w:r>
-      <w:proofErr w:type="spellEnd"/>
-      <w:r>
-        <w:t>» soll anklickbar sein</w:t>
-      </w:r>
-    </w:p>
-    <w:p>
-      <w:pPr>
-        <w:pStyle w:val="Listenabsatz"/>
-        <w:numPr>
-          <w:ilvl w:val="0"/>
-          <w:numId w:val="2"/>
-        </w:numPr>
-      </w:pPr>
-      <w:r>
-        <w:t>Verschiedene Früchte sollen anklickbar sein</w:t>
-      </w:r>
-    </w:p>
-    <w:p>
-      <w:pPr>
-        <w:pStyle w:val="Listenabsatz"/>
-        <w:numPr>
-          <w:ilvl w:val="0"/>
-          <w:numId w:val="2"/>
-        </w:numPr>
-      </w:pPr>
-      <w:r>
-        <w:t>Verschiedenes Gemüse soll anklickbar sein</w:t>
-      </w:r>
-    </w:p>
-    <w:p>
-      <w:pPr>
-        <w:pStyle w:val="Listenabsatz"/>
-        <w:numPr>
-          <w:ilvl w:val="0"/>
-          <w:numId w:val="2"/>
-        </w:numPr>
-      </w:pPr>
-      <w:r>
-        <w:t>Verschiedene Gerichte sollen anklickbar sein</w:t>
-      </w:r>
-    </w:p>
-    <w:p>
-      <w:pPr>
-        <w:pStyle w:val="Listenabsatz"/>
-        <w:numPr>
-          <w:ilvl w:val="0"/>
-          <w:numId w:val="2"/>
-        </w:numPr>
-      </w:pPr>
-      <w:r>
-        <w:t>Korrekte Daten werden wiedergegeben bei ausgewählter Frucht</w:t>
-      </w:r>
-    </w:p>
-    <w:p>
-      <w:pPr>
-        <w:pStyle w:val="Listenabsatz"/>
-        <w:numPr>
-          <w:ilvl w:val="0"/>
-          <w:numId w:val="2"/>
-        </w:numPr>
-      </w:pPr>
-      <w:r>
-        <w:t>Korrekte Daten werden wiedergegeben bei ausgewähltem Gemüse</w:t>
+        <w:t>Diagramme</w:t>
+      </w:r>
+    </w:p>
+    <w:p>
+      <w:r>
+        <w:t>Das Diagramm befindet sich im «Root-Ordner» des Projekts unter «./doc/Diagrams».</w:t>
+      </w:r>
+    </w:p>
+    <w:p>
+      <w:r>
+        <w:t>Ich habe mich beim ersten für ein «FlowChart»-Diagramm entschieden, da es Sinn macht alle möglichen Routen des Benutzers abzudecken, sodass diese beim Release der App alle mind. 1x getestet wurden.</w:t>
+      </w:r>
+    </w:p>
+    <w:p>
+      <w:pPr>
+        <w:pStyle w:val="berschrift1"/>
+      </w:pPr>
+      <w:r>
+        <w:t>Testkonzept</w:t>
       </w:r>
     </w:p>
     <w:p/>
-    <w:p>
-      <w:pPr>
-        <w:pStyle w:val="berschrift1"/>
-      </w:pPr>
-      <w:r>
-        <w:t>Architektur</w:t>
-      </w:r>
-    </w:p>
-    <w:p>
-      <w:r>
-        <w:t>/</w:t>
-      </w:r>
-    </w:p>
+    <w:tbl>
+      <w:tblPr>
+        <w:tblStyle w:val="Tabellenraster"/>
+        <w:tblW w:w="0" w:type="auto"/>
+        <w:tblLook w:val="04A0" w:firstRow="1" w:lastRow="0" w:firstColumn="1" w:lastColumn="0" w:noHBand="0" w:noVBand="1"/>
+      </w:tblPr>
+      <w:tblGrid>
+        <w:gridCol w:w="2254"/>
+        <w:gridCol w:w="2254"/>
+        <w:gridCol w:w="2254"/>
+        <w:gridCol w:w="2254"/>
+      </w:tblGrid>
+      <w:tr>
+        <w:trPr>
+          <w:trHeight w:val="453"/>
+        </w:trPr>
+        <w:tc>
+          <w:tcPr>
+            <w:tcW w:w="2254" w:type="dxa"/>
+          </w:tcPr>
+          <w:p>
+            <w:pPr>
+              <w:rPr>
+                <w:b/>
+                <w:bCs/>
+              </w:rPr>
+            </w:pPr>
+            <w:r>
+              <w:rPr>
+                <w:b/>
+                <w:bCs/>
+              </w:rPr>
+              <w:t>Identifikation</w:t>
+            </w:r>
+          </w:p>
+        </w:tc>
+        <w:tc>
+          <w:tcPr>
+            <w:tcW w:w="2254" w:type="dxa"/>
+          </w:tcPr>
+          <w:p>
+            <w:pPr>
+              <w:rPr>
+                <w:b/>
+                <w:bCs/>
+              </w:rPr>
+            </w:pPr>
+            <w:r>
+              <w:rPr>
+                <w:b/>
+                <w:bCs/>
+              </w:rPr>
+              <w:t>Vorbedingungen</w:t>
+            </w:r>
+          </w:p>
+          <w:p/>
+        </w:tc>
+        <w:tc>
+          <w:tcPr>
+            <w:tcW w:w="2254" w:type="dxa"/>
+          </w:tcPr>
+          <w:p>
+            <w:pPr>
+              <w:rPr>
+                <w:b/>
+                <w:bCs/>
+              </w:rPr>
+            </w:pPr>
+            <w:r>
+              <w:rPr>
+                <w:b/>
+                <w:bCs/>
+              </w:rPr>
+              <w:t>Vorgehen beim Test</w:t>
+            </w:r>
+          </w:p>
+        </w:tc>
+        <w:tc>
+          <w:tcPr>
+            <w:tcW w:w="2254" w:type="dxa"/>
+          </w:tcPr>
+          <w:p>
+            <w:pPr>
+              <w:rPr>
+                <w:b/>
+                <w:bCs/>
+              </w:rPr>
+            </w:pPr>
+            <w:r>
+              <w:rPr>
+                <w:b/>
+                <w:bCs/>
+              </w:rPr>
+              <w:t>Erwartetes Resultat</w:t>
+            </w:r>
+          </w:p>
+        </w:tc>
+      </w:tr>
+      <w:tr>
+        <w:tc>
+          <w:tcPr>
+            <w:tcW w:w="2254" w:type="dxa"/>
+          </w:tcPr>
+          <w:p>
+            <w:r>
+              <w:t>JSON importieren</w:t>
+            </w:r>
+          </w:p>
+          <w:p/>
+        </w:tc>
+        <w:tc>
+          <w:tcPr>
+            <w:tcW w:w="2254" w:type="dxa"/>
+          </w:tcPr>
+          <w:p>
+            <w:r>
+              <w:t>Vorhandenes JSON mit vorgegebener Struktur</w:t>
+            </w:r>
+            <w:r>
+              <w:t xml:space="preserve"> &amp; ein</w:t>
+            </w:r>
+            <w:r>
+              <w:t xml:space="preserve"> funktionierender Import</w:t>
+            </w:r>
+          </w:p>
+        </w:tc>
+        <w:tc>
+          <w:tcPr>
+            <w:tcW w:w="2254" w:type="dxa"/>
+          </w:tcPr>
+          <w:p>
+            <w:r>
+              <w:t xml:space="preserve">Ich werde </w:t>
+            </w:r>
+            <w:r>
+              <w:t>den Pfad des erstellten JSON’s angeben und das JSON mit einem «console.log()» überprüfen.</w:t>
+            </w:r>
+          </w:p>
+          <w:p/>
+        </w:tc>
+        <w:tc>
+          <w:tcPr>
+            <w:tcW w:w="2254" w:type="dxa"/>
+          </w:tcPr>
+          <w:p>
+            <w:r>
+              <w:t>Das JSON wird korrekt dargestellt. Keine Fehler.</w:t>
+            </w:r>
+          </w:p>
+        </w:tc>
+      </w:tr>
+      <w:tr>
+        <w:tc>
+          <w:tcPr>
+            <w:tcW w:w="2254" w:type="dxa"/>
+          </w:tcPr>
+          <w:p>
+            <w:r>
+              <w:t xml:space="preserve">Im Menu </w:t>
+            </w:r>
+            <w:r>
+              <w:t>Kategorien sehen</w:t>
+            </w:r>
+          </w:p>
+        </w:tc>
+        <w:tc>
+          <w:tcPr>
+            <w:tcW w:w="2254" w:type="dxa"/>
+          </w:tcPr>
+          <w:p>
+            <w:r>
+              <w:t>JSON muss importiert worden sein &amp; JSON braucht mind. einen</w:t>
+            </w:r>
+            <w:r>
+              <w:t xml:space="preserve"> </w:t>
+            </w:r>
+            <w:r>
+              <w:t>Datensatz für eine Kategorie</w:t>
+            </w:r>
+          </w:p>
+          <w:p/>
+        </w:tc>
+        <w:tc>
+          <w:tcPr>
+            <w:tcW w:w="2254" w:type="dxa"/>
+          </w:tcPr>
+          <w:p>
+            <w:r>
+              <w:t>JSON importieren, App starten und App-Verhalten überprüfen</w:t>
+            </w:r>
+          </w:p>
+        </w:tc>
+        <w:tc>
+          <w:tcPr>
+            <w:tcW w:w="2254" w:type="dxa"/>
+          </w:tcPr>
+          <w:p>
+            <w:r>
+              <w:t>Die App stellt die Kategorien richtig dar.</w:t>
+            </w:r>
+          </w:p>
+        </w:tc>
+      </w:tr>
+      <w:tr>
+        <w:tc>
+          <w:tcPr>
+            <w:tcW w:w="2254" w:type="dxa"/>
+          </w:tcPr>
+          <w:p>
+            <w:r>
+              <w:t>Eine Kategorie auswählen können</w:t>
+            </w:r>
+          </w:p>
+        </w:tc>
+        <w:tc>
+          <w:tcPr>
+            <w:tcW w:w="2254" w:type="dxa"/>
+          </w:tcPr>
+          <w:p>
+            <w:r>
+              <w:t>JSON muss importiert worden sein &amp; JSON braucht mind. eine</w:t>
+            </w:r>
+            <w:r>
+              <w:t>n</w:t>
+            </w:r>
+            <w:r>
+              <w:t xml:space="preserve"> vollständigen Datensatz für eine Kategorie</w:t>
+            </w:r>
+          </w:p>
+          <w:p/>
+        </w:tc>
+        <w:tc>
+          <w:tcPr>
+            <w:tcW w:w="2254" w:type="dxa"/>
+          </w:tcPr>
+          <w:p>
+            <w:r>
+              <w:t>JSON importieren, App starten und App-Verhalten überprüfen</w:t>
+            </w:r>
+          </w:p>
+        </w:tc>
+        <w:tc>
+          <w:tcPr>
+            <w:tcW w:w="2254" w:type="dxa"/>
+          </w:tcPr>
+          <w:p>
+            <w:r>
+              <w:t xml:space="preserve">Die App </w:t>
+            </w:r>
+            <w:r>
+              <w:t>sollte mich auf eine weitere Seite leiten und mir alle Nahrungsmittel dieser Kategorie anzeigen.</w:t>
+            </w:r>
+          </w:p>
+        </w:tc>
+      </w:tr>
+      <w:tr>
+        <w:tc>
+          <w:tcPr>
+            <w:tcW w:w="2254" w:type="dxa"/>
+          </w:tcPr>
+          <w:p>
+            <w:r>
+              <w:lastRenderedPageBreak/>
+              <w:t>Ein Nahrungsmittel auswählen und darstellen lassen können</w:t>
+            </w:r>
+          </w:p>
+        </w:tc>
+        <w:tc>
+          <w:tcPr>
+            <w:tcW w:w="2254" w:type="dxa"/>
+          </w:tcPr>
+          <w:p>
+            <w:r>
+              <w:t>JSON muss importiert worden sein &amp; JSON braucht mind. eine</w:t>
+            </w:r>
+            <w:r>
+              <w:t>n</w:t>
+            </w:r>
+            <w:r>
+              <w:t xml:space="preserve"> vollständigen Datensatz eine</w:t>
+            </w:r>
+            <w:r>
+              <w:t xml:space="preserve">r </w:t>
+            </w:r>
+            <w:r>
+              <w:t>Kategorie</w:t>
+            </w:r>
+          </w:p>
+          <w:p/>
+        </w:tc>
+        <w:tc>
+          <w:tcPr>
+            <w:tcW w:w="2254" w:type="dxa"/>
+          </w:tcPr>
+          <w:p>
+            <w:r>
+              <w:t>JSON importieren, App starten und App-Verhalten überprüfen</w:t>
+            </w:r>
+          </w:p>
+        </w:tc>
+        <w:tc>
+          <w:tcPr>
+            <w:tcW w:w="2254" w:type="dxa"/>
+          </w:tcPr>
+          <w:p>
+            <w:r>
+              <w:t>Die App stellt die Attribute (Healthy, Energy &amp; Macros) des Nahrungsmittels korrekt dar.</w:t>
+            </w:r>
+          </w:p>
+        </w:tc>
+      </w:tr>
+      <w:tr>
+        <w:tc>
+          <w:tcPr>
+            <w:tcW w:w="2254" w:type="dxa"/>
+          </w:tcPr>
+          <w:p>
+            <w:r>
+              <w:t>Funktionierender «Zurück» - Knopf</w:t>
+            </w:r>
+          </w:p>
+        </w:tc>
+        <w:tc>
+          <w:tcPr>
+            <w:tcW w:w="2254" w:type="dxa"/>
+          </w:tcPr>
+          <w:p>
+            <w:r>
+              <w:t>App muss funktionstüchtig sein</w:t>
+            </w:r>
+            <w:r>
+              <w:t>, Knopf hat Referenz auf Seite &amp; Knopf wird dargestellt für Benutzer</w:t>
+            </w:r>
+          </w:p>
+          <w:p/>
+        </w:tc>
+        <w:tc>
+          <w:tcPr>
+            <w:tcW w:w="2254" w:type="dxa"/>
+          </w:tcPr>
+          <w:p>
+            <w:r>
+              <w:t>App starten, ein «Zurück»-Knopf Instanz suchen und draufklicken</w:t>
+            </w:r>
+          </w:p>
+        </w:tc>
+        <w:tc>
+          <w:tcPr>
+            <w:tcW w:w="2254" w:type="dxa"/>
+          </w:tcPr>
+          <w:p>
+            <w:r>
+              <w:t xml:space="preserve">Knopf leitet </w:t>
+            </w:r>
+            <w:r>
+              <w:t>wie erwartet weiter auf nächste Seite.</w:t>
+            </w:r>
+          </w:p>
+        </w:tc>
+      </w:tr>
+    </w:tbl>
     <w:p/>
-    <w:p>
-      <w:pPr>
-        <w:spacing w:after="160" w:line="259" w:lineRule="auto"/>
-        <w:rPr>
-          <w:rFonts w:asciiTheme="majorHAnsi" w:eastAsiaTheme="majorEastAsia" w:hAnsiTheme="majorHAnsi" w:cstheme="majorBidi"/>
-          <w:color w:val="2F5496" w:themeColor="accent1" w:themeShade="BF"/>
-          <w:sz w:val="32"/>
-          <w:szCs w:val="32"/>
-        </w:rPr>
-      </w:pPr>
-      <w:r>
-        <w:br w:type="page"/>
-      </w:r>
-    </w:p>
-    <w:p>
-      <w:pPr>
-        <w:pStyle w:val="berschrift1"/>
-      </w:pPr>
-      <w:r>
-        <w:lastRenderedPageBreak/>
-        <w:t>Verwendete Technologien</w:t>
-      </w:r>
-    </w:p>
-    <w:p>
-      <w:r>
-        <w:t>Framework: Ionic</w:t>
-      </w:r>
-      <w:r>
-        <w:br/>
-        <w:t>Grund: Eignet sich gut, um schnell ein stabiles Fundament einer App aufzubauen. Ausserdem wird die App auf Hybrid sein.</w:t>
-      </w:r>
-    </w:p>
-    <w:p/>
-    <w:p>
-      <w:r>
-        <w:t>Framework: Angular</w:t>
-      </w:r>
-    </w:p>
-    <w:p>
-      <w:r>
-        <w:t>Grund: Weltweit gebraucht, viel Supportmöglichkeiten im Internet &amp; hat sich bewährt über die Jahre.</w:t>
-      </w:r>
-    </w:p>
-    <w:p/>
-    <w:p>
-      <w:r>
-        <w:t xml:space="preserve">Sprachen: </w:t>
-      </w:r>
-      <w:proofErr w:type="spellStart"/>
-      <w:r>
-        <w:t>Typescript</w:t>
-      </w:r>
-      <w:proofErr w:type="spellEnd"/>
-      <w:r>
-        <w:t xml:space="preserve"> (Erweiterung von JavaScript)</w:t>
-      </w:r>
-    </w:p>
-    <w:p/>
-    <w:p/>
-    <w:p/>
-    <w:p>
-      <w:pPr>
-        <w:pStyle w:val="berschrift1"/>
-      </w:pPr>
-      <w:r>
-        <w:t>Testkonzept</w:t>
-      </w:r>
-    </w:p>
-    <w:p>
-      <w:r>
-        <w:t xml:space="preserve">Im Testkonzept werden die Tests für die fertige App definiert. </w:t>
-      </w:r>
-      <w:r>
-        <w:br/>
-        <w:t>Darin muss jeder Anwendungsfall mit einem aussagekräftigen Testfall abgedeckt werden.</w:t>
-      </w:r>
-    </w:p>
-    <w:p>
-      <w:r>
-        <w:t>Für jeden Testfall müssen folgende Dinge angegeben werden:</w:t>
-      </w:r>
-    </w:p>
-    <w:p>
-      <w:pPr>
-        <w:pStyle w:val="Listenabsatz"/>
-        <w:numPr>
-          <w:ilvl w:val="0"/>
-          <w:numId w:val="1"/>
-        </w:numPr>
-      </w:pPr>
-      <w:r>
-        <w:t>Identifikation</w:t>
-      </w:r>
-    </w:p>
-    <w:p>
-      <w:pPr>
-        <w:pStyle w:val="Listenabsatz"/>
-        <w:numPr>
-          <w:ilvl w:val="0"/>
-          <w:numId w:val="1"/>
-        </w:numPr>
-      </w:pPr>
-      <w:r>
-        <w:t>Vorbedingungen</w:t>
-      </w:r>
-    </w:p>
-    <w:p>
-      <w:pPr>
-        <w:pStyle w:val="Listenabsatz"/>
-        <w:numPr>
-          <w:ilvl w:val="0"/>
-          <w:numId w:val="1"/>
-        </w:numPr>
-      </w:pPr>
-      <w:r>
-        <w:t>Vorgehen beim Test (Schritt für Schritt)</w:t>
-      </w:r>
-    </w:p>
-    <w:p>
-      <w:pPr>
-        <w:pStyle w:val="Listenabsatz"/>
-        <w:numPr>
-          <w:ilvl w:val="0"/>
-          <w:numId w:val="1"/>
-        </w:numPr>
-      </w:pPr>
-      <w:r>
-        <w:t>Erwartetes Resultat</w:t>
-      </w:r>
-    </w:p>
     <w:p/>
     <w:p/>
     <w:p/>
@@ -419,7 +923,7 @@
 </file>
 
 <file path=word/endnotes.xml><?xml version="1.0" encoding="utf-8"?>
-<w:endnotes xmlns:wpc="http://schemas.microsoft.com/office/word/2010/wordprocessingCanvas" xmlns:cx="http://schemas.microsoft.com/office/drawing/2014/chartex" xmlns:cx1="http://schemas.microsoft.com/office/drawing/2015/9/8/chartex" xmlns:cx2="http://schemas.microsoft.com/office/drawing/2015/10/21/chartex" xmlns:cx3="http://schemas.microsoft.com/office/drawing/2016/5/9/chartex" xmlns:cx4="http://schemas.microsoft.com/office/drawing/2016/5/10/chartex" xmlns:cx5="http://schemas.microsoft.com/office/drawing/2016/5/11/chartex" xmlns:cx6="http://schemas.microsoft.com/office/drawing/2016/5/12/chartex" xmlns:cx7="http://schemas.microsoft.com/office/drawing/2016/5/13/chartex" xmlns:cx8="http://schemas.microsoft.com/office/drawing/2016/5/14/chartex" xmlns:mc="http://schemas.openxmlformats.org/markup-compatibility/2006" xmlns:aink="http://schemas.microsoft.com/office/drawing/2016/ink" xmlns:am3d="http://schemas.microsoft.com/office/drawing/2017/model3d" xmlns:o="urn:schemas-microsoft-com:office:office" xmlns:r="http://schemas.openxmlformats.org/officeDocument/2006/relationships" xmlns:m="http://schemas.openxmlformats.org/officeDocument/2006/math" xmlns:v="urn:schemas-microsoft-com:vml" xmlns:wp14="http://schemas.microsoft.com/office/word/2010/wordprocessingDrawing" xmlns:wp="http://schemas.openxmlformats.org/drawingml/2006/wordprocessingDrawing" xmlns:w10="urn:schemas-microsoft-com:office:word" xmlns:w="http://schemas.openxmlformats.org/wordprocessingml/2006/main" xmlns:w14="http://schemas.microsoft.com/office/word/2010/wordml" xmlns:w15="http://schemas.microsoft.com/office/word/2012/wordml" xmlns:w16cex="http://schemas.microsoft.com/office/word/2018/wordml/cex" xmlns:w16cid="http://schemas.microsoft.com/office/word/2016/wordml/cid" xmlns:w16="http://schemas.microsoft.com/office/word/2018/wordml" xmlns:w16sdtdh="http://schemas.microsoft.com/office/word/2020/wordml/sdtdatahash" xmlns:w16se="http://schemas.microsoft.com/office/word/2015/wordml/symex" xmlns:wpg="http://schemas.microsoft.com/office/word/2010/wordprocessingGroup" xmlns:wpi="http://schemas.microsoft.com/office/word/2010/wordprocessingInk" xmlns:wne="http://schemas.microsoft.com/office/word/2006/wordml" xmlns:wps="http://schemas.microsoft.com/office/word/2010/wordprocessingShape" mc:Ignorable="w14 w15 w16se w16cid w16 w16cex w16sdtdh wp14">
+<w:endnotes xmlns:wpc="http://schemas.microsoft.com/office/word/2010/wordprocessingCanvas" xmlns:cx="http://schemas.microsoft.com/office/drawing/2014/chartex" xmlns:cx1="http://schemas.microsoft.com/office/drawing/2015/9/8/chartex" xmlns:cx2="http://schemas.microsoft.com/office/drawing/2015/10/21/chartex" xmlns:cx3="http://schemas.microsoft.com/office/drawing/2016/5/9/chartex" xmlns:cx4="http://schemas.microsoft.com/office/drawing/2016/5/10/chartex" xmlns:cx5="http://schemas.microsoft.com/office/drawing/2016/5/11/chartex" xmlns:cx6="http://schemas.microsoft.com/office/drawing/2016/5/12/chartex" xmlns:cx7="http://schemas.microsoft.com/office/drawing/2016/5/13/chartex" xmlns:cx8="http://schemas.microsoft.com/office/drawing/2016/5/14/chartex" xmlns:mc="http://schemas.openxmlformats.org/markup-compatibility/2006" xmlns:aink="http://schemas.microsoft.com/office/drawing/2016/ink" xmlns:am3d="http://schemas.microsoft.com/office/drawing/2017/model3d" xmlns:o="urn:schemas-microsoft-com:office:office" xmlns:oel="http://schemas.microsoft.com/office/2019/extlst" xmlns:r="http://schemas.openxmlformats.org/officeDocument/2006/relationships" xmlns:m="http://schemas.openxmlformats.org/officeDocument/2006/math" xmlns:v="urn:schemas-microsoft-com:vml" xmlns:wp14="http://schemas.microsoft.com/office/word/2010/wordprocessingDrawing" xmlns:wp="http://schemas.openxmlformats.org/drawingml/2006/wordprocessingDrawing" xmlns:w10="urn:schemas-microsoft-com:office:word" xmlns:w="http://schemas.openxmlformats.org/wordprocessingml/2006/main" xmlns:w14="http://schemas.microsoft.com/office/word/2010/wordml" xmlns:w15="http://schemas.microsoft.com/office/word/2012/wordml" xmlns:w16cex="http://schemas.microsoft.com/office/word/2018/wordml/cex" xmlns:w16cid="http://schemas.microsoft.com/office/word/2016/wordml/cid" xmlns:w16="http://schemas.microsoft.com/office/word/2018/wordml" xmlns:w16sdtdh="http://schemas.microsoft.com/office/word/2020/wordml/sdtdatahash" xmlns:w16se="http://schemas.microsoft.com/office/word/2015/wordml/symex" xmlns:wpg="http://schemas.microsoft.com/office/word/2010/wordprocessingGroup" xmlns:wpi="http://schemas.microsoft.com/office/word/2010/wordprocessingInk" xmlns:wne="http://schemas.microsoft.com/office/word/2006/wordml" xmlns:wps="http://schemas.microsoft.com/office/word/2010/wordprocessingShape" mc:Ignorable="w14 w15 w16se w16cid w16 w16cex w16sdtdh wp14">
   <w:endnote w:type="separator" w:id="-1">
     <w:p>
       <w:pPr>
@@ -444,7 +948,7 @@
 </file>
 
 <file path=word/footnotes.xml><?xml version="1.0" encoding="utf-8"?>
-<w:footnotes xmlns:wpc="http://schemas.microsoft.com/office/word/2010/wordprocessingCanvas" xmlns:cx="http://schemas.microsoft.com/office/drawing/2014/chartex" xmlns:cx1="http://schemas.microsoft.com/office/drawing/2015/9/8/chartex" xmlns:cx2="http://schemas.microsoft.com/office/drawing/2015/10/21/chartex" xmlns:cx3="http://schemas.microsoft.com/office/drawing/2016/5/9/chartex" xmlns:cx4="http://schemas.microsoft.com/office/drawing/2016/5/10/chartex" xmlns:cx5="http://schemas.microsoft.com/office/drawing/2016/5/11/chartex" xmlns:cx6="http://schemas.microsoft.com/office/drawing/2016/5/12/chartex" xmlns:cx7="http://schemas.microsoft.com/office/drawing/2016/5/13/chartex" xmlns:cx8="http://schemas.microsoft.com/office/drawing/2016/5/14/chartex" xmlns:mc="http://schemas.openxmlformats.org/markup-compatibility/2006" xmlns:aink="http://schemas.microsoft.com/office/drawing/2016/ink" xmlns:am3d="http://schemas.microsoft.com/office/drawing/2017/model3d" xmlns:o="urn:schemas-microsoft-com:office:office" xmlns:r="http://schemas.openxmlformats.org/officeDocument/2006/relationships" xmlns:m="http://schemas.openxmlformats.org/officeDocument/2006/math" xmlns:v="urn:schemas-microsoft-com:vml" xmlns:wp14="http://schemas.microsoft.com/office/word/2010/wordprocessingDrawing" xmlns:wp="http://schemas.openxmlformats.org/drawingml/2006/wordprocessingDrawing" xmlns:w10="urn:schemas-microsoft-com:office:word" xmlns:w="http://schemas.openxmlformats.org/wordprocessingml/2006/main" xmlns:w14="http://schemas.microsoft.com/office/word/2010/wordml" xmlns:w15="http://schemas.microsoft.com/office/word/2012/wordml" xmlns:w16cex="http://schemas.microsoft.com/office/word/2018/wordml/cex" xmlns:w16cid="http://schemas.microsoft.com/office/word/2016/wordml/cid" xmlns:w16="http://schemas.microsoft.com/office/word/2018/wordml" xmlns:w16sdtdh="http://schemas.microsoft.com/office/word/2020/wordml/sdtdatahash" xmlns:w16se="http://schemas.microsoft.com/office/word/2015/wordml/symex" xmlns:wpg="http://schemas.microsoft.com/office/word/2010/wordprocessingGroup" xmlns:wpi="http://schemas.microsoft.com/office/word/2010/wordprocessingInk" xmlns:wne="http://schemas.microsoft.com/office/word/2006/wordml" xmlns:wps="http://schemas.microsoft.com/office/word/2010/wordprocessingShape" mc:Ignorable="w14 w15 w16se w16cid w16 w16cex w16sdtdh wp14">
+<w:footnotes xmlns:wpc="http://schemas.microsoft.com/office/word/2010/wordprocessingCanvas" xmlns:cx="http://schemas.microsoft.com/office/drawing/2014/chartex" xmlns:cx1="http://schemas.microsoft.com/office/drawing/2015/9/8/chartex" xmlns:cx2="http://schemas.microsoft.com/office/drawing/2015/10/21/chartex" xmlns:cx3="http://schemas.microsoft.com/office/drawing/2016/5/9/chartex" xmlns:cx4="http://schemas.microsoft.com/office/drawing/2016/5/10/chartex" xmlns:cx5="http://schemas.microsoft.com/office/drawing/2016/5/11/chartex" xmlns:cx6="http://schemas.microsoft.com/office/drawing/2016/5/12/chartex" xmlns:cx7="http://schemas.microsoft.com/office/drawing/2016/5/13/chartex" xmlns:cx8="http://schemas.microsoft.com/office/drawing/2016/5/14/chartex" xmlns:mc="http://schemas.openxmlformats.org/markup-compatibility/2006" xmlns:aink="http://schemas.microsoft.com/office/drawing/2016/ink" xmlns:am3d="http://schemas.microsoft.com/office/drawing/2017/model3d" xmlns:o="urn:schemas-microsoft-com:office:office" xmlns:oel="http://schemas.microsoft.com/office/2019/extlst" xmlns:r="http://schemas.openxmlformats.org/officeDocument/2006/relationships" xmlns:m="http://schemas.openxmlformats.org/officeDocument/2006/math" xmlns:v="urn:schemas-microsoft-com:vml" xmlns:wp14="http://schemas.microsoft.com/office/word/2010/wordprocessingDrawing" xmlns:wp="http://schemas.openxmlformats.org/drawingml/2006/wordprocessingDrawing" xmlns:w10="urn:schemas-microsoft-com:office:word" xmlns:w="http://schemas.openxmlformats.org/wordprocessingml/2006/main" xmlns:w14="http://schemas.microsoft.com/office/word/2010/wordml" xmlns:w15="http://schemas.microsoft.com/office/word/2012/wordml" xmlns:w16cex="http://schemas.microsoft.com/office/word/2018/wordml/cex" xmlns:w16cid="http://schemas.microsoft.com/office/word/2016/wordml/cid" xmlns:w16="http://schemas.microsoft.com/office/word/2018/wordml" xmlns:w16sdtdh="http://schemas.microsoft.com/office/word/2020/wordml/sdtdatahash" xmlns:w16se="http://schemas.microsoft.com/office/word/2015/wordml/symex" xmlns:wpg="http://schemas.microsoft.com/office/word/2010/wordprocessingGroup" xmlns:wpi="http://schemas.microsoft.com/office/word/2010/wordprocessingInk" xmlns:wne="http://schemas.microsoft.com/office/word/2006/wordml" xmlns:wps="http://schemas.microsoft.com/office/word/2010/wordprocessingShape" mc:Ignorable="w14 w15 w16se w16cid w16 w16cex w16sdtdh wp14">
   <w:footnote w:type="separator" w:id="-1">
     <w:p>
       <w:pPr>
@@ -469,7 +973,7 @@
 </file>
 
 <file path=word/numbering.xml><?xml version="1.0" encoding="utf-8"?>
-<w:numbering xmlns:wpc="http://schemas.microsoft.com/office/word/2010/wordprocessingCanvas" xmlns:cx="http://schemas.microsoft.com/office/drawing/2014/chartex" xmlns:cx1="http://schemas.microsoft.com/office/drawing/2015/9/8/chartex" xmlns:cx2="http://schemas.microsoft.com/office/drawing/2015/10/21/chartex" xmlns:cx3="http://schemas.microsoft.com/office/drawing/2016/5/9/chartex" xmlns:cx4="http://schemas.microsoft.com/office/drawing/2016/5/10/chartex" xmlns:cx5="http://schemas.microsoft.com/office/drawing/2016/5/11/chartex" xmlns:cx6="http://schemas.microsoft.com/office/drawing/2016/5/12/chartex" xmlns:cx7="http://schemas.microsoft.com/office/drawing/2016/5/13/chartex" xmlns:cx8="http://schemas.microsoft.com/office/drawing/2016/5/14/chartex" xmlns:mc="http://schemas.openxmlformats.org/markup-compatibility/2006" xmlns:aink="http://schemas.microsoft.com/office/drawing/2016/ink" xmlns:am3d="http://schemas.microsoft.com/office/drawing/2017/model3d" xmlns:o="urn:schemas-microsoft-com:office:office" xmlns:r="http://schemas.openxmlformats.org/officeDocument/2006/relationships" xmlns:m="http://schemas.openxmlformats.org/officeDocument/2006/math" xmlns:v="urn:schemas-microsoft-com:vml" xmlns:wp14="http://schemas.microsoft.com/office/word/2010/wordprocessingDrawing" xmlns:wp="http://schemas.openxmlformats.org/drawingml/2006/wordprocessingDrawing" xmlns:w10="urn:schemas-microsoft-com:office:word" xmlns:w="http://schemas.openxmlformats.org/wordprocessingml/2006/main" xmlns:w14="http://schemas.microsoft.com/office/word/2010/wordml" xmlns:w15="http://schemas.microsoft.com/office/word/2012/wordml" xmlns:w16cex="http://schemas.microsoft.com/office/word/2018/wordml/cex" xmlns:w16cid="http://schemas.microsoft.com/office/word/2016/wordml/cid" xmlns:w16="http://schemas.microsoft.com/office/word/2018/wordml" xmlns:w16sdtdh="http://schemas.microsoft.com/office/word/2020/wordml/sdtdatahash" xmlns:w16se="http://schemas.microsoft.com/office/word/2015/wordml/symex" xmlns:wpg="http://schemas.microsoft.com/office/word/2010/wordprocessingGroup" xmlns:wpi="http://schemas.microsoft.com/office/word/2010/wordprocessingInk" xmlns:wne="http://schemas.microsoft.com/office/word/2006/wordml" xmlns:wps="http://schemas.microsoft.com/office/word/2010/wordprocessingShape" mc:Ignorable="w14 w15 w16se w16cid w16 w16cex w16sdtdh wp14">
+<w:numbering xmlns:wpc="http://schemas.microsoft.com/office/word/2010/wordprocessingCanvas" xmlns:cx="http://schemas.microsoft.com/office/drawing/2014/chartex" xmlns:cx1="http://schemas.microsoft.com/office/drawing/2015/9/8/chartex" xmlns:cx2="http://schemas.microsoft.com/office/drawing/2015/10/21/chartex" xmlns:cx3="http://schemas.microsoft.com/office/drawing/2016/5/9/chartex" xmlns:cx4="http://schemas.microsoft.com/office/drawing/2016/5/10/chartex" xmlns:cx5="http://schemas.microsoft.com/office/drawing/2016/5/11/chartex" xmlns:cx6="http://schemas.microsoft.com/office/drawing/2016/5/12/chartex" xmlns:cx7="http://schemas.microsoft.com/office/drawing/2016/5/13/chartex" xmlns:cx8="http://schemas.microsoft.com/office/drawing/2016/5/14/chartex" xmlns:mc="http://schemas.openxmlformats.org/markup-compatibility/2006" xmlns:aink="http://schemas.microsoft.com/office/drawing/2016/ink" xmlns:am3d="http://schemas.microsoft.com/office/drawing/2017/model3d" xmlns:o="urn:schemas-microsoft-com:office:office" xmlns:oel="http://schemas.microsoft.com/office/2019/extlst" xmlns:r="http://schemas.openxmlformats.org/officeDocument/2006/relationships" xmlns:m="http://schemas.openxmlformats.org/officeDocument/2006/math" xmlns:v="urn:schemas-microsoft-com:vml" xmlns:wp14="http://schemas.microsoft.com/office/word/2010/wordprocessingDrawing" xmlns:wp="http://schemas.openxmlformats.org/drawingml/2006/wordprocessingDrawing" xmlns:w10="urn:schemas-microsoft-com:office:word" xmlns:w="http://schemas.openxmlformats.org/wordprocessingml/2006/main" xmlns:w14="http://schemas.microsoft.com/office/word/2010/wordml" xmlns:w15="http://schemas.microsoft.com/office/word/2012/wordml" xmlns:w16cex="http://schemas.microsoft.com/office/word/2018/wordml/cex" xmlns:w16cid="http://schemas.microsoft.com/office/word/2016/wordml/cid" xmlns:w16="http://schemas.microsoft.com/office/word/2018/wordml" xmlns:w16sdtdh="http://schemas.microsoft.com/office/word/2020/wordml/sdtdatahash" xmlns:w16se="http://schemas.microsoft.com/office/word/2015/wordml/symex" xmlns:wpg="http://schemas.microsoft.com/office/word/2010/wordprocessingGroup" xmlns:wpi="http://schemas.microsoft.com/office/word/2010/wordprocessingInk" xmlns:wne="http://schemas.microsoft.com/office/word/2006/wordml" xmlns:wps="http://schemas.microsoft.com/office/word/2010/wordprocessingShape" mc:Ignorable="w14 w15 w16se w16cid w16 w16cex w16sdtdh wp14">
   <w:abstractNum w:abstractNumId="0" w15:restartNumberingAfterBreak="0">
     <w:nsid w:val="0E6B57B7"/>
     <w:multiLevelType w:val="hybridMultilevel"/>
@@ -784,13 +1288,13 @@
       </w:rPr>
     </w:lvl>
   </w:abstractNum>
-  <w:num w:numId="1">
+  <w:num w:numId="1" w16cid:durableId="1033193924">
     <w:abstractNumId w:val="0"/>
   </w:num>
-  <w:num w:numId="2">
+  <w:num w:numId="2" w16cid:durableId="1937245291">
     <w:abstractNumId w:val="2"/>
   </w:num>
-  <w:num w:numId="3">
+  <w:num w:numId="3" w16cid:durableId="287516965">
     <w:abstractNumId w:val="1"/>
   </w:num>
 </w:numbering>
@@ -804,7 +1308,7 @@
         <w:rFonts w:asciiTheme="minorHAnsi" w:eastAsiaTheme="minorHAnsi" w:hAnsiTheme="minorHAnsi" w:cstheme="minorBidi"/>
         <w:sz w:val="22"/>
         <w:szCs w:val="22"/>
-        <w:lang w:eastAsia="en-US" w:bidi="ar-SA"/>
+        <w:lang w:val="en-CH" w:eastAsia="en-US" w:bidi="ar-SA"/>
       </w:rPr>
     </w:rPrDefault>
     <w:pPrDefault>

</xml_diff>